<commit_message>
Revisando documento de Negocio
</commit_message>
<xml_diff>
--- a/Negocio/Regras de Negócios.docx
+++ b/Negocio/Regras de Negócios.docx
@@ -6,46 +6,31 @@
       <w:pPr>
         <w:pStyle w:val="Ttulo"/>
         <w:jc w:val="right"/>
-        <w:rPr>
-          <w:lang w:val="pt-BR"/>
-        </w:rPr>
-      </w:pPr>
-      <w:r>
-        <w:rPr>
-          <w:lang w:val="pt-BR"/>
-        </w:rPr>
+      </w:pPr>
+      <w:r>
         <w:fldChar w:fldCharType="begin"/>
       </w:r>
       <w:r>
-        <w:rPr>
-          <w:lang w:val="pt-BR"/>
-        </w:rPr>
         <w:instrText xml:space="preserve"> SUBJECT  \* MERGEFORMAT </w:instrText>
       </w:r>
       <w:r>
-        <w:rPr>
-          <w:lang w:val="pt-BR"/>
-        </w:rPr>
         <w:fldChar w:fldCharType="separate"/>
       </w:r>
+      <w:r>
+        <w:t>Tech</w:t>
+      </w:r>
+      <w:r>
+        <w:t xml:space="preserve"> </w:t>
+      </w:r>
       <w:proofErr w:type="spellStart"/>
       <w:r>
-        <w:rPr>
-          <w:lang w:val="pt-BR"/>
-        </w:rPr>
-        <w:t>TechMaintenance</w:t>
+        <w:t>Maintenance</w:t>
       </w:r>
       <w:proofErr w:type="spellEnd"/>
       <w:r>
-        <w:rPr>
-          <w:lang w:val="pt-BR"/>
-        </w:rPr>
         <w:t xml:space="preserve"> </w:t>
       </w:r>
       <w:r>
-        <w:rPr>
-          <w:lang w:val="pt-BR"/>
-        </w:rPr>
         <w:fldChar w:fldCharType="end"/>
       </w:r>
     </w:p>
@@ -53,48 +38,17 @@
       <w:pPr>
         <w:pStyle w:val="Ttulo"/>
         <w:jc w:val="right"/>
-        <w:rPr>
-          <w:lang w:val="pt-BR"/>
-        </w:rPr>
-      </w:pPr>
-      <w:r>
-        <w:rPr>
-          <w:lang w:val="pt-BR"/>
-        </w:rPr>
-        <w:fldChar w:fldCharType="begin"/>
-      </w:r>
-      <w:r>
-        <w:rPr>
-          <w:lang w:val="pt-BR"/>
-        </w:rPr>
-        <w:instrText xml:space="preserve"> TITLE  \* MERGEFORMAT </w:instrText>
-      </w:r>
-      <w:r>
-        <w:rPr>
-          <w:lang w:val="pt-BR"/>
-        </w:rPr>
-        <w:fldChar w:fldCharType="separate"/>
-      </w:r>
-      <w:r>
-        <w:rPr>
-          <w:lang w:val="pt-BR"/>
-        </w:rPr>
-        <w:t>Regras de Negócios</w:t>
-      </w:r>
-      <w:r>
-        <w:rPr>
-          <w:lang w:val="pt-BR"/>
-        </w:rPr>
-        <w:fldChar w:fldCharType="end"/>
-      </w:r>
+      </w:pPr>
+      <w:fldSimple w:instr=" TITLE  \* MERGEFORMAT ">
+        <w:r>
+          <w:t>Regras de Negócios</w:t>
+        </w:r>
+      </w:fldSimple>
     </w:p>
     <w:p>
       <w:pPr>
         <w:pStyle w:val="Ttulo"/>
         <w:jc w:val="right"/>
-        <w:rPr>
-          <w:lang w:val="pt-BR"/>
-        </w:rPr>
       </w:pPr>
     </w:p>
     <w:p>
@@ -104,16 +58,14 @@
         <w:rPr>
           <w:sz w:val="28"/>
           <w:szCs w:val="28"/>
-          <w:lang w:val="pt-BR"/>
         </w:rPr>
       </w:pPr>
       <w:r>
         <w:rPr>
           <w:sz w:val="28"/>
           <w:szCs w:val="28"/>
-          <w:lang w:val="pt-BR"/>
-        </w:rPr>
-        <w:t>Versão &lt;1.0&gt;</w:t>
+        </w:rPr>
+        <w:t>Versão 1.0</w:t>
       </w:r>
     </w:p>
     <w:p>
@@ -122,326 +74,12 @@
         <w:rPr>
           <w:sz w:val="28"/>
           <w:szCs w:val="28"/>
-          <w:lang w:val="pt-BR"/>
-        </w:rPr>
-      </w:pPr>
-    </w:p>
-    <w:p>
-      <w:pPr>
-        <w:rPr>
-          <w:lang w:val="pt-BR"/>
-        </w:rPr>
-      </w:pPr>
-    </w:p>
-    <w:p>
-      <w:pPr>
-        <w:pStyle w:val="InfoBlue"/>
-        <w:rPr>
-          <w:lang w:val="pt-BR"/>
-        </w:rPr>
-      </w:pPr>
-      <w:r>
-        <w:rPr>
-          <w:lang w:val="pt-BR"/>
-        </w:rPr>
-        <w:t xml:space="preserve">[Observação: O </w:t>
-      </w:r>
-      <w:proofErr w:type="spellStart"/>
-      <w:r>
-        <w:rPr>
-          <w:lang w:val="pt-BR"/>
-        </w:rPr>
-        <w:t>template</w:t>
-      </w:r>
-      <w:proofErr w:type="spellEnd"/>
-      <w:r>
-        <w:rPr>
-          <w:lang w:val="pt-BR"/>
-        </w:rPr>
-        <w:t xml:space="preserve"> a seguir é fornecido para uso com o </w:t>
-      </w:r>
-      <w:proofErr w:type="spellStart"/>
-      <w:r>
-        <w:rPr>
-          <w:lang w:val="pt-BR"/>
-        </w:rPr>
-        <w:t>Rational</w:t>
-      </w:r>
-      <w:proofErr w:type="spellEnd"/>
-      <w:r>
-        <w:rPr>
-          <w:lang w:val="pt-BR"/>
-        </w:rPr>
-        <w:t xml:space="preserve"> </w:t>
-      </w:r>
-      <w:proofErr w:type="spellStart"/>
-      <w:r>
-        <w:rPr>
-          <w:lang w:val="pt-BR"/>
-        </w:rPr>
-        <w:t>Unified</w:t>
-      </w:r>
-      <w:proofErr w:type="spellEnd"/>
-      <w:r>
-        <w:rPr>
-          <w:lang w:val="pt-BR"/>
-        </w:rPr>
-        <w:t xml:space="preserve"> </w:t>
-      </w:r>
-      <w:proofErr w:type="spellStart"/>
-      <w:r>
-        <w:rPr>
-          <w:lang w:val="pt-BR"/>
-        </w:rPr>
-        <w:t>Process</w:t>
-      </w:r>
-      <w:proofErr w:type="spellEnd"/>
-      <w:r>
-        <w:rPr>
-          <w:lang w:val="pt-BR"/>
-        </w:rPr>
-        <w:t xml:space="preserve"> (RUP). O texto em azul exibido entre colchetes e em itálico (</w:t>
-      </w:r>
-      <w:proofErr w:type="spellStart"/>
-      <w:r>
-        <w:rPr>
-          <w:lang w:val="pt-BR"/>
-        </w:rPr>
-        <w:t>sty</w:t>
-      </w:r>
-      <w:r>
-        <w:rPr>
-          <w:lang w:val="pt-BR"/>
-        </w:rPr>
-        <w:t>le</w:t>
-      </w:r>
-      <w:proofErr w:type="spellEnd"/>
-      <w:r>
-        <w:rPr>
-          <w:lang w:val="pt-BR"/>
-        </w:rPr>
-        <w:t>=</w:t>
-      </w:r>
-      <w:proofErr w:type="spellStart"/>
-      <w:r>
-        <w:rPr>
-          <w:lang w:val="pt-BR"/>
-        </w:rPr>
-        <w:t>InfoBlue</w:t>
-      </w:r>
-      <w:proofErr w:type="spellEnd"/>
-      <w:r>
-        <w:rPr>
-          <w:lang w:val="pt-BR"/>
-        </w:rPr>
-        <w:t>) foi incluído para orientar o autor e deve ser excluído antes da publicação do documento. Um parágrafo digitado após esse estilo será automaticamente definido como normal (</w:t>
-      </w:r>
-      <w:proofErr w:type="spellStart"/>
-      <w:r>
-        <w:rPr>
-          <w:lang w:val="pt-BR"/>
-        </w:rPr>
-        <w:t>style</w:t>
-      </w:r>
-      <w:proofErr w:type="spellEnd"/>
-      <w:r>
-        <w:rPr>
-          <w:lang w:val="pt-BR"/>
-        </w:rPr>
-        <w:t>=</w:t>
-      </w:r>
-      <w:proofErr w:type="spellStart"/>
-      <w:r>
-        <w:rPr>
-          <w:lang w:val="pt-BR"/>
-        </w:rPr>
-        <w:t>Body</w:t>
-      </w:r>
-      <w:proofErr w:type="spellEnd"/>
-      <w:r>
-        <w:rPr>
-          <w:lang w:val="pt-BR"/>
-        </w:rPr>
-        <w:t xml:space="preserve"> </w:t>
-      </w:r>
-      <w:proofErr w:type="spellStart"/>
-      <w:r>
-        <w:rPr>
-          <w:lang w:val="pt-BR"/>
-        </w:rPr>
-        <w:t>Text</w:t>
-      </w:r>
-      <w:proofErr w:type="spellEnd"/>
-      <w:r>
-        <w:rPr>
-          <w:lang w:val="pt-BR"/>
-        </w:rPr>
-        <w:t>).]</w:t>
-      </w:r>
-    </w:p>
-    <w:p>
-      <w:pPr>
-        <w:pStyle w:val="InfoBlue"/>
-        <w:rPr>
-          <w:lang w:val="pt-BR"/>
-        </w:rPr>
-      </w:pPr>
-      <w:r>
-        <w:rPr>
-          <w:lang w:val="pt-BR"/>
-        </w:rPr>
-        <w:t>[Para personalizar campos automáticos no Microsoft Wo</w:t>
-      </w:r>
-      <w:r>
-        <w:rPr>
-          <w:lang w:val="pt-BR"/>
-        </w:rPr>
-        <w:t xml:space="preserve">rd (que exibem um fundo cinza quando selecionados), </w:t>
-      </w:r>
-      <w:proofErr w:type="gramStart"/>
-      <w:r>
-        <w:rPr>
-          <w:lang w:val="pt-BR"/>
-        </w:rPr>
-        <w:t>escolha File</w:t>
-      </w:r>
-      <w:proofErr w:type="gramEnd"/>
-      <w:r>
-        <w:rPr>
-          <w:lang w:val="pt-BR"/>
-        </w:rPr>
-        <w:t>&gt;</w:t>
-      </w:r>
-      <w:proofErr w:type="spellStart"/>
-      <w:r>
-        <w:rPr>
-          <w:lang w:val="pt-BR"/>
-        </w:rPr>
-        <w:t>Properties</w:t>
-      </w:r>
-      <w:proofErr w:type="spellEnd"/>
-      <w:r>
-        <w:rPr>
-          <w:lang w:val="pt-BR"/>
-        </w:rPr>
-        <w:t xml:space="preserve"> e substitua os campos </w:t>
-      </w:r>
-      <w:proofErr w:type="spellStart"/>
-      <w:r>
-        <w:rPr>
-          <w:lang w:val="pt-BR"/>
-        </w:rPr>
-        <w:t>Title</w:t>
-      </w:r>
-      <w:proofErr w:type="spellEnd"/>
-      <w:r>
-        <w:rPr>
-          <w:lang w:val="pt-BR"/>
-        </w:rPr>
-        <w:t xml:space="preserve">, </w:t>
-      </w:r>
-      <w:proofErr w:type="spellStart"/>
-      <w:r>
-        <w:rPr>
-          <w:lang w:val="pt-BR"/>
-        </w:rPr>
-        <w:t>Subject</w:t>
-      </w:r>
-      <w:proofErr w:type="spellEnd"/>
-      <w:r>
-        <w:rPr>
-          <w:lang w:val="pt-BR"/>
-        </w:rPr>
-        <w:t xml:space="preserve"> e </w:t>
-      </w:r>
-      <w:proofErr w:type="spellStart"/>
-      <w:r>
-        <w:rPr>
-          <w:lang w:val="pt-BR"/>
-        </w:rPr>
-        <w:t>Company</w:t>
-      </w:r>
-      <w:proofErr w:type="spellEnd"/>
-      <w:r>
-        <w:rPr>
-          <w:lang w:val="pt-BR"/>
-        </w:rPr>
-        <w:t xml:space="preserve"> pelas informações apropriadas para este documento. Depois de fechar a caixa de diálogo, para atualizar os campos automáticos no docum</w:t>
-      </w:r>
-      <w:r>
-        <w:rPr>
-          <w:lang w:val="pt-BR"/>
-        </w:rPr>
-        <w:t xml:space="preserve">ento inteiro, selecione </w:t>
-      </w:r>
-      <w:proofErr w:type="spellStart"/>
-      <w:r>
-        <w:rPr>
-          <w:lang w:val="pt-BR"/>
-        </w:rPr>
-        <w:t>Edit</w:t>
-      </w:r>
-      <w:proofErr w:type="spellEnd"/>
-      <w:r>
-        <w:rPr>
-          <w:lang w:val="pt-BR"/>
-        </w:rPr>
-        <w:t>&gt;</w:t>
-      </w:r>
-      <w:proofErr w:type="spellStart"/>
-      <w:r>
-        <w:rPr>
-          <w:lang w:val="pt-BR"/>
-        </w:rPr>
-        <w:t>Select</w:t>
-      </w:r>
-      <w:proofErr w:type="spellEnd"/>
-      <w:r>
-        <w:rPr>
-          <w:lang w:val="pt-BR"/>
-        </w:rPr>
-        <w:t xml:space="preserve"> </w:t>
-      </w:r>
-      <w:proofErr w:type="spellStart"/>
-      <w:r>
-        <w:rPr>
-          <w:lang w:val="pt-BR"/>
-        </w:rPr>
-        <w:t>All</w:t>
-      </w:r>
-      <w:proofErr w:type="spellEnd"/>
-      <w:r>
-        <w:rPr>
-          <w:lang w:val="pt-BR"/>
-        </w:rPr>
-        <w:t xml:space="preserve"> (ou </w:t>
-      </w:r>
-      <w:proofErr w:type="spellStart"/>
-      <w:r>
-        <w:rPr>
-          <w:lang w:val="pt-BR"/>
-        </w:rPr>
-        <w:t>Ctrl-A</w:t>
-      </w:r>
-      <w:proofErr w:type="spellEnd"/>
-      <w:r>
-        <w:rPr>
-          <w:lang w:val="pt-BR"/>
-        </w:rPr>
-        <w:t>) e pressione F9 ou simplesmente clique no campo e pressione F9. Isso deve ser feito separadamente para Cabeçalhos e Rodapés. Alt-F9 alterna entre a exibição de nomes de campos e do conteúdo dos campos. Con</w:t>
-      </w:r>
-      <w:r>
-        <w:rPr>
-          <w:lang w:val="pt-BR"/>
-        </w:rPr>
-        <w:t xml:space="preserve">sulte a ajuda do Word para obter mais informações sobre como trabalhar com campos.] </w:t>
-      </w:r>
-    </w:p>
-    <w:p>
-      <w:pPr>
-        <w:rPr>
-          <w:lang w:val="pt-BR"/>
-        </w:rPr>
+        </w:rPr>
+      </w:pPr>
+    </w:p>
+    <w:p/>
+    <w:p>
+      <w:pPr>
         <w:sectPr>
           <w:headerReference w:type="default" r:id="rId7"/>
           <w:pgSz w:w="12240" w:h="15840" w:code="1"/>
@@ -454,14 +92,8 @@
     <w:p>
       <w:pPr>
         <w:pStyle w:val="Ttulo"/>
-        <w:rPr>
-          <w:lang w:val="pt-BR"/>
-        </w:rPr>
-      </w:pPr>
-      <w:r>
-        <w:rPr>
-          <w:lang w:val="pt-BR"/>
-        </w:rPr>
+      </w:pPr>
+      <w:r>
         <w:lastRenderedPageBreak/>
         <w:t>Histórico da Revisão</w:t>
       </w:r>
@@ -487,12 +119,6 @@
         <w:gridCol w:w="2304"/>
       </w:tblGrid>
       <w:tr>
-        <w:tblPrEx>
-          <w:tblCellMar>
-            <w:top w:w="0" w:type="dxa"/>
-            <w:bottom w:w="0" w:type="dxa"/>
-          </w:tblCellMar>
-        </w:tblPrEx>
         <w:tc>
           <w:tcPr>
             <w:tcW w:w="2304" w:type="dxa"/>
@@ -510,14 +136,12 @@
               <w:rPr>
                 <w:b/>
                 <w:bCs/>
-                <w:lang w:val="pt-BR"/>
               </w:rPr>
             </w:pPr>
             <w:r>
               <w:rPr>
                 <w:b/>
                 <w:bCs/>
-                <w:lang w:val="pt-BR"/>
               </w:rPr>
               <w:t>Data</w:t>
             </w:r>
@@ -540,14 +164,12 @@
               <w:rPr>
                 <w:b/>
                 <w:bCs/>
-                <w:lang w:val="pt-BR"/>
               </w:rPr>
             </w:pPr>
             <w:r>
               <w:rPr>
                 <w:b/>
                 <w:bCs/>
-                <w:lang w:val="pt-BR"/>
               </w:rPr>
               <w:t>Versão</w:t>
             </w:r>
@@ -570,14 +192,12 @@
               <w:rPr>
                 <w:b/>
                 <w:bCs/>
-                <w:lang w:val="pt-BR"/>
               </w:rPr>
             </w:pPr>
             <w:r>
               <w:rPr>
                 <w:b/>
                 <w:bCs/>
-                <w:lang w:val="pt-BR"/>
               </w:rPr>
               <w:t>Descrição</w:t>
             </w:r>
@@ -600,14 +220,12 @@
               <w:rPr>
                 <w:b/>
                 <w:bCs/>
-                <w:lang w:val="pt-BR"/>
               </w:rPr>
             </w:pPr>
             <w:r>
               <w:rPr>
                 <w:b/>
                 <w:bCs/>
-                <w:lang w:val="pt-BR"/>
               </w:rPr>
               <w:t>Autor</w:t>
             </w:r>
@@ -615,12 +233,6 @@
         </w:tc>
       </w:tr>
       <w:tr>
-        <w:tblPrEx>
-          <w:tblCellMar>
-            <w:top w:w="0" w:type="dxa"/>
-            <w:bottom w:w="0" w:type="dxa"/>
-          </w:tblCellMar>
-        </w:tblPrEx>
         <w:tc>
           <w:tcPr>
             <w:tcW w:w="2304" w:type="dxa"/>
@@ -634,14 +246,8 @@
           <w:p>
             <w:pPr>
               <w:pStyle w:val="Tabletext"/>
-              <w:rPr>
-                <w:lang w:val="pt-BR"/>
-              </w:rPr>
             </w:pPr>
             <w:r>
-              <w:rPr>
-                <w:lang w:val="pt-BR"/>
-              </w:rPr>
               <w:t>10/06/2021</w:t>
             </w:r>
           </w:p>
@@ -660,14 +266,8 @@
             <w:pPr>
               <w:pStyle w:val="Tabletext"/>
               <w:jc w:val="center"/>
-              <w:rPr>
-                <w:lang w:val="pt-BR"/>
-              </w:rPr>
             </w:pPr>
             <w:r>
-              <w:rPr>
-                <w:lang w:val="pt-BR"/>
-              </w:rPr>
               <w:t>1.0</w:t>
             </w:r>
           </w:p>
@@ -685,14 +285,8 @@
           <w:p>
             <w:pPr>
               <w:pStyle w:val="Tabletext"/>
-              <w:rPr>
-                <w:lang w:val="pt-BR"/>
-              </w:rPr>
             </w:pPr>
             <w:r>
-              <w:rPr>
-                <w:lang w:val="pt-BR"/>
-              </w:rPr>
               <w:t>Pequenas mudanças</w:t>
             </w:r>
           </w:p>
@@ -710,26 +304,14 @@
           <w:p>
             <w:pPr>
               <w:pStyle w:val="Tabletext"/>
-              <w:rPr>
-                <w:lang w:val="pt-BR"/>
-              </w:rPr>
             </w:pPr>
             <w:r>
-              <w:rPr>
-                <w:lang w:val="pt-BR"/>
-              </w:rPr>
               <w:t>João</w:t>
             </w:r>
           </w:p>
         </w:tc>
       </w:tr>
       <w:tr>
-        <w:tblPrEx>
-          <w:tblCellMar>
-            <w:top w:w="0" w:type="dxa"/>
-            <w:bottom w:w="0" w:type="dxa"/>
-          </w:tblCellMar>
-        </w:tblPrEx>
         <w:tc>
           <w:tcPr>
             <w:tcW w:w="2304" w:type="dxa"/>
@@ -743,9 +325,6 @@
           <w:p>
             <w:pPr>
               <w:pStyle w:val="Tabletext"/>
-              <w:rPr>
-                <w:lang w:val="pt-BR"/>
-              </w:rPr>
             </w:pPr>
           </w:p>
         </w:tc>
@@ -762,9 +341,6 @@
           <w:p>
             <w:pPr>
               <w:pStyle w:val="Tabletext"/>
-              <w:rPr>
-                <w:lang w:val="pt-BR"/>
-              </w:rPr>
             </w:pPr>
           </w:p>
         </w:tc>
@@ -781,9 +357,6 @@
           <w:p>
             <w:pPr>
               <w:pStyle w:val="Tabletext"/>
-              <w:rPr>
-                <w:lang w:val="pt-BR"/>
-              </w:rPr>
             </w:pPr>
           </w:p>
         </w:tc>
@@ -800,20 +373,11 @@
           <w:p>
             <w:pPr>
               <w:pStyle w:val="Tabletext"/>
-              <w:rPr>
-                <w:lang w:val="pt-BR"/>
-              </w:rPr>
             </w:pPr>
           </w:p>
         </w:tc>
       </w:tr>
       <w:tr>
-        <w:tblPrEx>
-          <w:tblCellMar>
-            <w:top w:w="0" w:type="dxa"/>
-            <w:bottom w:w="0" w:type="dxa"/>
-          </w:tblCellMar>
-        </w:tblPrEx>
         <w:tc>
           <w:tcPr>
             <w:tcW w:w="2304" w:type="dxa"/>
@@ -827,9 +391,6 @@
           <w:p>
             <w:pPr>
               <w:pStyle w:val="Tabletext"/>
-              <w:rPr>
-                <w:lang w:val="pt-BR"/>
-              </w:rPr>
             </w:pPr>
           </w:p>
         </w:tc>
@@ -846,9 +407,6 @@
           <w:p>
             <w:pPr>
               <w:pStyle w:val="Tabletext"/>
-              <w:rPr>
-                <w:lang w:val="pt-BR"/>
-              </w:rPr>
             </w:pPr>
           </w:p>
         </w:tc>
@@ -865,9 +423,6 @@
           <w:p>
             <w:pPr>
               <w:pStyle w:val="Tabletext"/>
-              <w:rPr>
-                <w:lang w:val="pt-BR"/>
-              </w:rPr>
             </w:pPr>
           </w:p>
         </w:tc>
@@ -884,20 +439,11 @@
           <w:p>
             <w:pPr>
               <w:pStyle w:val="Tabletext"/>
-              <w:rPr>
-                <w:lang w:val="pt-BR"/>
-              </w:rPr>
             </w:pPr>
           </w:p>
         </w:tc>
       </w:tr>
       <w:tr>
-        <w:tblPrEx>
-          <w:tblCellMar>
-            <w:top w:w="0" w:type="dxa"/>
-            <w:bottom w:w="0" w:type="dxa"/>
-          </w:tblCellMar>
-        </w:tblPrEx>
         <w:tc>
           <w:tcPr>
             <w:tcW w:w="2304" w:type="dxa"/>
@@ -911,9 +457,6 @@
           <w:p>
             <w:pPr>
               <w:pStyle w:val="Tabletext"/>
-              <w:rPr>
-                <w:lang w:val="pt-BR"/>
-              </w:rPr>
             </w:pPr>
           </w:p>
         </w:tc>
@@ -930,9 +473,6 @@
           <w:p>
             <w:pPr>
               <w:pStyle w:val="Tabletext"/>
-              <w:rPr>
-                <w:lang w:val="pt-BR"/>
-              </w:rPr>
             </w:pPr>
           </w:p>
         </w:tc>
@@ -949,9 +489,6 @@
           <w:p>
             <w:pPr>
               <w:pStyle w:val="Tabletext"/>
-              <w:rPr>
-                <w:lang w:val="pt-BR"/>
-              </w:rPr>
             </w:pPr>
           </w:p>
         </w:tc>
@@ -968,38 +505,20 @@
           <w:p>
             <w:pPr>
               <w:pStyle w:val="Tabletext"/>
-              <w:rPr>
-                <w:lang w:val="pt-BR"/>
-              </w:rPr>
             </w:pPr>
           </w:p>
         </w:tc>
       </w:tr>
     </w:tbl>
-    <w:p>
-      <w:pPr>
-        <w:rPr>
-          <w:lang w:val="pt-BR"/>
-        </w:rPr>
-      </w:pPr>
-    </w:p>
+    <w:p/>
     <w:p>
       <w:pPr>
         <w:pStyle w:val="Ttulo"/>
-        <w:rPr>
-          <w:lang w:val="pt-BR"/>
-        </w:rPr>
-      </w:pPr>
-      <w:r>
-        <w:rPr>
-          <w:lang w:val="pt-BR"/>
-        </w:rPr>
+      </w:pPr>
+      <w:r>
         <w:br w:type="page"/>
       </w:r>
       <w:r>
-        <w:rPr>
-          <w:lang w:val="pt-BR"/>
-        </w:rPr>
         <w:lastRenderedPageBreak/>
         <w:t>Índice Analítico</w:t>
       </w:r>
@@ -1011,17 +530,18 @@
           <w:tab w:val="left" w:pos="432"/>
         </w:tabs>
         <w:rPr>
+          <w:rFonts w:asciiTheme="minorHAnsi" w:eastAsiaTheme="minorEastAsia" w:hAnsiTheme="minorHAnsi" w:cstheme="minorBidi"/>
           <w:noProof/>
           <w:snapToGrid/>
-          <w:sz w:val="24"/>
-          <w:szCs w:val="24"/>
+          <w:sz w:val="22"/>
+          <w:szCs w:val="22"/>
+          <w:lang w:eastAsia="pt-BR"/>
         </w:rPr>
       </w:pPr>
       <w:r>
         <w:rPr>
           <w:b/>
           <w:bCs/>
-          <w:lang w:val="pt-BR"/>
         </w:rPr>
         <w:fldChar w:fldCharType="begin"/>
       </w:r>
@@ -1029,7 +549,6 @@
         <w:rPr>
           <w:b/>
           <w:bCs/>
-          <w:lang w:val="pt-BR"/>
         </w:rPr>
         <w:instrText xml:space="preserve"> TOC \o "1-3" </w:instrText>
       </w:r>
@@ -1037,30 +556,29 @@
         <w:rPr>
           <w:b/>
           <w:bCs/>
-          <w:lang w:val="pt-BR"/>
         </w:rPr>
         <w:fldChar w:fldCharType="separate"/>
       </w:r>
       <w:r>
         <w:rPr>
           <w:noProof/>
-          <w:lang w:val="pt-BR"/>
         </w:rPr>
         <w:t>1.</w:t>
       </w:r>
       <w:r>
         <w:rPr>
+          <w:rFonts w:asciiTheme="minorHAnsi" w:eastAsiaTheme="minorEastAsia" w:hAnsiTheme="minorHAnsi" w:cstheme="minorBidi"/>
           <w:noProof/>
           <w:snapToGrid/>
-          <w:sz w:val="24"/>
-          <w:szCs w:val="24"/>
+          <w:sz w:val="22"/>
+          <w:szCs w:val="22"/>
+          <w:lang w:eastAsia="pt-BR"/>
         </w:rPr>
         <w:tab/>
       </w:r>
       <w:r>
         <w:rPr>
           <w:noProof/>
-          <w:lang w:val="pt-BR"/>
         </w:rPr>
         <w:t>Introdução</w:t>
       </w:r>
@@ -1080,13 +598,7 @@
         <w:rPr>
           <w:noProof/>
         </w:rPr>
-        <w:instrText xml:space="preserve"> PAGEREF _Toc18206</w:instrText>
-      </w:r>
-      <w:r>
-        <w:rPr>
-          <w:noProof/>
-        </w:rPr>
-        <w:instrText xml:space="preserve">537 \h </w:instrText>
+        <w:instrText xml:space="preserve"> PAGEREF _Toc74247176 \h </w:instrText>
       </w:r>
       <w:r>
         <w:rPr>
@@ -1119,32 +631,34 @@
           <w:tab w:val="left" w:pos="1000"/>
         </w:tabs>
         <w:rPr>
+          <w:rFonts w:asciiTheme="minorHAnsi" w:eastAsiaTheme="minorEastAsia" w:hAnsiTheme="minorHAnsi" w:cstheme="minorBidi"/>
           <w:noProof/>
           <w:snapToGrid/>
-          <w:sz w:val="24"/>
-          <w:szCs w:val="24"/>
-        </w:rPr>
-      </w:pPr>
-      <w:r>
-        <w:rPr>
-          <w:noProof/>
-          <w:lang w:val="pt-BR"/>
+          <w:sz w:val="22"/>
+          <w:szCs w:val="22"/>
+          <w:lang w:eastAsia="pt-BR"/>
+        </w:rPr>
+      </w:pPr>
+      <w:r>
+        <w:rPr>
+          <w:noProof/>
         </w:rPr>
         <w:t>1.1</w:t>
       </w:r>
       <w:r>
         <w:rPr>
+          <w:rFonts w:asciiTheme="minorHAnsi" w:eastAsiaTheme="minorEastAsia" w:hAnsiTheme="minorHAnsi" w:cstheme="minorBidi"/>
           <w:noProof/>
           <w:snapToGrid/>
-          <w:sz w:val="24"/>
-          <w:szCs w:val="24"/>
+          <w:sz w:val="22"/>
+          <w:szCs w:val="22"/>
+          <w:lang w:eastAsia="pt-BR"/>
         </w:rPr>
         <w:tab/>
       </w:r>
       <w:r>
         <w:rPr>
           <w:noProof/>
-          <w:lang w:val="pt-BR"/>
         </w:rPr>
         <w:t>Finalidade</w:t>
       </w:r>
@@ -1164,7 +678,7 @@
         <w:rPr>
           <w:noProof/>
         </w:rPr>
-        <w:instrText xml:space="preserve"> PAGEREF _Toc18206538 \h </w:instrText>
+        <w:instrText xml:space="preserve"> PAGEREF _Toc74247177 \h </w:instrText>
       </w:r>
       <w:r>
         <w:rPr>
@@ -1197,32 +711,34 @@
           <w:tab w:val="left" w:pos="1000"/>
         </w:tabs>
         <w:rPr>
+          <w:rFonts w:asciiTheme="minorHAnsi" w:eastAsiaTheme="minorEastAsia" w:hAnsiTheme="minorHAnsi" w:cstheme="minorBidi"/>
           <w:noProof/>
           <w:snapToGrid/>
-          <w:sz w:val="24"/>
-          <w:szCs w:val="24"/>
-        </w:rPr>
-      </w:pPr>
-      <w:r>
-        <w:rPr>
-          <w:noProof/>
-          <w:lang w:val="pt-BR"/>
+          <w:sz w:val="22"/>
+          <w:szCs w:val="22"/>
+          <w:lang w:eastAsia="pt-BR"/>
+        </w:rPr>
+      </w:pPr>
+      <w:r>
+        <w:rPr>
+          <w:noProof/>
         </w:rPr>
         <w:t>1.2</w:t>
       </w:r>
       <w:r>
         <w:rPr>
+          <w:rFonts w:asciiTheme="minorHAnsi" w:eastAsiaTheme="minorEastAsia" w:hAnsiTheme="minorHAnsi" w:cstheme="minorBidi"/>
           <w:noProof/>
           <w:snapToGrid/>
-          <w:sz w:val="24"/>
-          <w:szCs w:val="24"/>
+          <w:sz w:val="22"/>
+          <w:szCs w:val="22"/>
+          <w:lang w:eastAsia="pt-BR"/>
         </w:rPr>
         <w:tab/>
       </w:r>
       <w:r>
         <w:rPr>
           <w:noProof/>
-          <w:lang w:val="pt-BR"/>
         </w:rPr>
         <w:t>Escopo</w:t>
       </w:r>
@@ -1242,7 +758,7 @@
         <w:rPr>
           <w:noProof/>
         </w:rPr>
-        <w:instrText xml:space="preserve"> PAGEREF _Toc18206539 \h </w:instrText>
+        <w:instrText xml:space="preserve"> PAGEREF _Toc74247178 \h </w:instrText>
       </w:r>
       <w:r>
         <w:rPr>
@@ -1275,32 +791,34 @@
           <w:tab w:val="left" w:pos="1000"/>
         </w:tabs>
         <w:rPr>
+          <w:rFonts w:asciiTheme="minorHAnsi" w:eastAsiaTheme="minorEastAsia" w:hAnsiTheme="minorHAnsi" w:cstheme="minorBidi"/>
           <w:noProof/>
           <w:snapToGrid/>
-          <w:sz w:val="24"/>
-          <w:szCs w:val="24"/>
-        </w:rPr>
-      </w:pPr>
-      <w:r>
-        <w:rPr>
-          <w:noProof/>
-          <w:lang w:val="pt-BR"/>
+          <w:sz w:val="22"/>
+          <w:szCs w:val="22"/>
+          <w:lang w:eastAsia="pt-BR"/>
+        </w:rPr>
+      </w:pPr>
+      <w:r>
+        <w:rPr>
+          <w:noProof/>
         </w:rPr>
         <w:t>1.3</w:t>
       </w:r>
       <w:r>
         <w:rPr>
+          <w:rFonts w:asciiTheme="minorHAnsi" w:eastAsiaTheme="minorEastAsia" w:hAnsiTheme="minorHAnsi" w:cstheme="minorBidi"/>
           <w:noProof/>
           <w:snapToGrid/>
-          <w:sz w:val="24"/>
-          <w:szCs w:val="24"/>
+          <w:sz w:val="22"/>
+          <w:szCs w:val="22"/>
+          <w:lang w:eastAsia="pt-BR"/>
         </w:rPr>
         <w:tab/>
       </w:r>
       <w:r>
         <w:rPr>
           <w:noProof/>
-          <w:lang w:val="pt-BR"/>
         </w:rPr>
         <w:t>Referências</w:t>
       </w:r>
@@ -1320,7 +838,7 @@
         <w:rPr>
           <w:noProof/>
         </w:rPr>
-        <w:instrText xml:space="preserve"> PAGEREF _Toc18206540 \h </w:instrText>
+        <w:instrText xml:space="preserve"> PAGEREF _Toc74247179 \h </w:instrText>
       </w:r>
       <w:r>
         <w:rPr>
@@ -1353,32 +871,34 @@
           <w:tab w:val="left" w:pos="1000"/>
         </w:tabs>
         <w:rPr>
+          <w:rFonts w:asciiTheme="minorHAnsi" w:eastAsiaTheme="minorEastAsia" w:hAnsiTheme="minorHAnsi" w:cstheme="minorBidi"/>
           <w:noProof/>
           <w:snapToGrid/>
-          <w:sz w:val="24"/>
-          <w:szCs w:val="24"/>
-        </w:rPr>
-      </w:pPr>
-      <w:r>
-        <w:rPr>
-          <w:noProof/>
-          <w:lang w:val="pt-BR"/>
+          <w:sz w:val="22"/>
+          <w:szCs w:val="22"/>
+          <w:lang w:eastAsia="pt-BR"/>
+        </w:rPr>
+      </w:pPr>
+      <w:r>
+        <w:rPr>
+          <w:noProof/>
         </w:rPr>
         <w:t>1.4</w:t>
       </w:r>
       <w:r>
         <w:rPr>
+          <w:rFonts w:asciiTheme="minorHAnsi" w:eastAsiaTheme="minorEastAsia" w:hAnsiTheme="minorHAnsi" w:cstheme="minorBidi"/>
           <w:noProof/>
           <w:snapToGrid/>
-          <w:sz w:val="24"/>
-          <w:szCs w:val="24"/>
+          <w:sz w:val="22"/>
+          <w:szCs w:val="22"/>
+          <w:lang w:eastAsia="pt-BR"/>
         </w:rPr>
         <w:tab/>
       </w:r>
       <w:r>
         <w:rPr>
           <w:noProof/>
-          <w:lang w:val="pt-BR"/>
         </w:rPr>
         <w:t>Visão Geral</w:t>
       </w:r>
@@ -1398,7 +918,7 @@
         <w:rPr>
           <w:noProof/>
         </w:rPr>
-        <w:instrText xml:space="preserve"> PAGEREF _Toc18206541 \h </w:instrText>
+        <w:instrText xml:space="preserve"> PAGEREF _Toc74247180 \h </w:instrText>
       </w:r>
       <w:r>
         <w:rPr>
@@ -1431,32 +951,34 @@
           <w:tab w:val="left" w:pos="432"/>
         </w:tabs>
         <w:rPr>
+          <w:rFonts w:asciiTheme="minorHAnsi" w:eastAsiaTheme="minorEastAsia" w:hAnsiTheme="minorHAnsi" w:cstheme="minorBidi"/>
           <w:noProof/>
           <w:snapToGrid/>
-          <w:sz w:val="24"/>
-          <w:szCs w:val="24"/>
-        </w:rPr>
-      </w:pPr>
-      <w:r>
-        <w:rPr>
-          <w:noProof/>
-          <w:lang w:val="pt-BR"/>
+          <w:sz w:val="22"/>
+          <w:szCs w:val="22"/>
+          <w:lang w:eastAsia="pt-BR"/>
+        </w:rPr>
+      </w:pPr>
+      <w:r>
+        <w:rPr>
+          <w:noProof/>
         </w:rPr>
         <w:t>2.</w:t>
       </w:r>
       <w:r>
         <w:rPr>
+          <w:rFonts w:asciiTheme="minorHAnsi" w:eastAsiaTheme="minorEastAsia" w:hAnsiTheme="minorHAnsi" w:cstheme="minorBidi"/>
           <w:noProof/>
           <w:snapToGrid/>
-          <w:sz w:val="24"/>
-          <w:szCs w:val="24"/>
+          <w:sz w:val="22"/>
+          <w:szCs w:val="22"/>
+          <w:lang w:eastAsia="pt-BR"/>
         </w:rPr>
         <w:tab/>
       </w:r>
       <w:r>
         <w:rPr>
           <w:noProof/>
-          <w:lang w:val="pt-BR"/>
         </w:rPr>
         <w:t>Definições</w:t>
       </w:r>
@@ -1476,7 +998,7 @@
         <w:rPr>
           <w:noProof/>
         </w:rPr>
-        <w:instrText xml:space="preserve"> PAGEREF _Toc18206542 \h </w:instrText>
+        <w:instrText xml:space="preserve"> PAGEREF _Toc74247181 \h </w:instrText>
       </w:r>
       <w:r>
         <w:rPr>
@@ -1509,41 +1031,36 @@
           <w:tab w:val="left" w:pos="1000"/>
         </w:tabs>
         <w:rPr>
+          <w:rFonts w:asciiTheme="minorHAnsi" w:eastAsiaTheme="minorEastAsia" w:hAnsiTheme="minorHAnsi" w:cstheme="minorBidi"/>
           <w:noProof/>
           <w:snapToGrid/>
-          <w:sz w:val="24"/>
-          <w:szCs w:val="24"/>
-        </w:rPr>
-      </w:pPr>
-      <w:r>
-        <w:rPr>
-          <w:noProof/>
-          <w:lang w:val="pt-BR"/>
+          <w:sz w:val="22"/>
+          <w:szCs w:val="22"/>
+          <w:lang w:eastAsia="pt-BR"/>
+        </w:rPr>
+      </w:pPr>
+      <w:r>
+        <w:rPr>
+          <w:noProof/>
         </w:rPr>
         <w:t>2.1</w:t>
       </w:r>
       <w:r>
         <w:rPr>
+          <w:rFonts w:asciiTheme="minorHAnsi" w:eastAsiaTheme="minorEastAsia" w:hAnsiTheme="minorHAnsi" w:cstheme="minorBidi"/>
           <w:noProof/>
           <w:snapToGrid/>
-          <w:sz w:val="24"/>
-          <w:szCs w:val="24"/>
+          <w:sz w:val="22"/>
+          <w:szCs w:val="22"/>
+          <w:lang w:eastAsia="pt-BR"/>
         </w:rPr>
         <w:tab/>
       </w:r>
       <w:r>
         <w:rPr>
           <w:noProof/>
-          <w:lang w:val="pt-BR"/>
-        </w:rPr>
-        <w:t>&lt;aBusinessRul</w:t>
-      </w:r>
-      <w:r>
-        <w:rPr>
-          <w:noProof/>
-          <w:lang w:val="pt-BR"/>
-        </w:rPr>
-        <w:t>e&gt;</w:t>
+        </w:rPr>
+        <w:t>RN001-Responsabilidade de danos</w:t>
       </w:r>
       <w:r>
         <w:rPr>
@@ -1561,7 +1078,7 @@
         <w:rPr>
           <w:noProof/>
         </w:rPr>
-        <w:instrText xml:space="preserve"> PAGEREF _Toc18206543 \h </w:instrText>
+        <w:instrText xml:space="preserve"> PAGEREF _Toc74247182 \h </w:instrText>
       </w:r>
       <w:r>
         <w:rPr>
@@ -1594,34 +1111,36 @@
           <w:tab w:val="left" w:pos="1000"/>
         </w:tabs>
         <w:rPr>
+          <w:rFonts w:asciiTheme="minorHAnsi" w:eastAsiaTheme="minorEastAsia" w:hAnsiTheme="minorHAnsi" w:cstheme="minorBidi"/>
           <w:noProof/>
           <w:snapToGrid/>
-          <w:sz w:val="24"/>
-          <w:szCs w:val="24"/>
-        </w:rPr>
-      </w:pPr>
-      <w:r>
-        <w:rPr>
-          <w:noProof/>
-          <w:lang w:val="pt-BR"/>
+          <w:sz w:val="22"/>
+          <w:szCs w:val="22"/>
+          <w:lang w:eastAsia="pt-BR"/>
+        </w:rPr>
+      </w:pPr>
+      <w:r>
+        <w:rPr>
+          <w:noProof/>
         </w:rPr>
         <w:t>2.2</w:t>
       </w:r>
       <w:r>
         <w:rPr>
+          <w:rFonts w:asciiTheme="minorHAnsi" w:eastAsiaTheme="minorEastAsia" w:hAnsiTheme="minorHAnsi" w:cstheme="minorBidi"/>
           <w:noProof/>
           <w:snapToGrid/>
-          <w:sz w:val="24"/>
-          <w:szCs w:val="24"/>
+          <w:sz w:val="22"/>
+          <w:szCs w:val="22"/>
+          <w:lang w:eastAsia="pt-BR"/>
         </w:rPr>
         <w:tab/>
       </w:r>
       <w:r>
         <w:rPr>
           <w:noProof/>
-          <w:lang w:val="pt-BR"/>
-        </w:rPr>
-        <w:t>&lt;anotherBusinessRule&gt;</w:t>
+        </w:rPr>
+        <w:t>RN002-Tempo de validação M1</w:t>
       </w:r>
       <w:r>
         <w:rPr>
@@ -1639,7 +1158,7 @@
         <w:rPr>
           <w:noProof/>
         </w:rPr>
-        <w:instrText xml:space="preserve"> PAGEREF _Toc18206544 \h </w:instrText>
+        <w:instrText xml:space="preserve"> PAGEREF _Toc74247183 \h </w:instrText>
       </w:r>
       <w:r>
         <w:rPr>
@@ -1672,34 +1191,36 @@
           <w:tab w:val="left" w:pos="1000"/>
         </w:tabs>
         <w:rPr>
+          <w:rFonts w:asciiTheme="minorHAnsi" w:eastAsiaTheme="minorEastAsia" w:hAnsiTheme="minorHAnsi" w:cstheme="minorBidi"/>
           <w:noProof/>
           <w:snapToGrid/>
-          <w:sz w:val="24"/>
-          <w:szCs w:val="24"/>
-        </w:rPr>
-      </w:pPr>
-      <w:r>
-        <w:rPr>
-          <w:noProof/>
-          <w:lang w:val="pt-BR"/>
+          <w:sz w:val="22"/>
+          <w:szCs w:val="22"/>
+          <w:lang w:eastAsia="pt-BR"/>
+        </w:rPr>
+      </w:pPr>
+      <w:r>
+        <w:rPr>
+          <w:noProof/>
         </w:rPr>
         <w:t>2.3</w:t>
       </w:r>
       <w:r>
         <w:rPr>
+          <w:rFonts w:asciiTheme="minorHAnsi" w:eastAsiaTheme="minorEastAsia" w:hAnsiTheme="minorHAnsi" w:cstheme="minorBidi"/>
           <w:noProof/>
           <w:snapToGrid/>
-          <w:sz w:val="24"/>
-          <w:szCs w:val="24"/>
+          <w:sz w:val="22"/>
+          <w:szCs w:val="22"/>
+          <w:lang w:eastAsia="pt-BR"/>
         </w:rPr>
         <w:tab/>
       </w:r>
       <w:r>
         <w:rPr>
           <w:noProof/>
-          <w:lang w:val="pt-BR"/>
-        </w:rPr>
-        <w:t>&lt;aGroupofBusinessRules&gt;</w:t>
+        </w:rPr>
+        <w:t>RN003-Orçamento pré-reparo</w:t>
       </w:r>
       <w:r>
         <w:rPr>
@@ -1717,7 +1238,7 @@
         <w:rPr>
           <w:noProof/>
         </w:rPr>
-        <w:instrText xml:space="preserve"> PAGEREF _Toc18206545 \h </w:instrText>
+        <w:instrText xml:space="preserve"> PAGEREF _Toc74247184 \h </w:instrText>
       </w:r>
       <w:r>
         <w:rPr>
@@ -1735,168 +1256,6 @@
           <w:noProof/>
         </w:rPr>
         <w:t>4</w:t>
-      </w:r>
-      <w:r>
-        <w:rPr>
-          <w:noProof/>
-        </w:rPr>
-        <w:fldChar w:fldCharType="end"/>
-      </w:r>
-    </w:p>
-    <w:p>
-      <w:pPr>
-        <w:pStyle w:val="Sumrio3"/>
-        <w:tabs>
-          <w:tab w:val="left" w:pos="1600"/>
-        </w:tabs>
-        <w:rPr>
-          <w:noProof/>
-          <w:snapToGrid/>
-          <w:sz w:val="24"/>
-          <w:szCs w:val="24"/>
-        </w:rPr>
-      </w:pPr>
-      <w:r>
-        <w:rPr>
-          <w:noProof/>
-          <w:lang w:val="pt-BR"/>
-        </w:rPr>
-        <w:t>2.3.1</w:t>
-      </w:r>
-      <w:r>
-        <w:rPr>
-          <w:noProof/>
-          <w:snapToGrid/>
-          <w:sz w:val="24"/>
-          <w:szCs w:val="24"/>
-        </w:rPr>
-        <w:tab/>
-      </w:r>
-      <w:r>
-        <w:rPr>
-          <w:noProof/>
-          <w:lang w:val="pt-BR"/>
-        </w:rPr>
-        <w:t>&lt;aGroupBusinessRule&gt;</w:t>
-      </w:r>
-      <w:r>
-        <w:rPr>
-          <w:noProof/>
-        </w:rPr>
-        <w:tab/>
-      </w:r>
-      <w:r>
-        <w:rPr>
-          <w:noProof/>
-        </w:rPr>
-        <w:fldChar w:fldCharType="begin"/>
-      </w:r>
-      <w:r>
-        <w:rPr>
-          <w:noProof/>
-        </w:rPr>
-        <w:instrText xml:space="preserve"> PAGEREF _Toc18206546 \h </w:instrText>
-      </w:r>
-      <w:r>
-        <w:rPr>
-          <w:noProof/>
-        </w:rPr>
-      </w:r>
-      <w:r>
-        <w:rPr>
-          <w:noProof/>
-        </w:rPr>
-        <w:fldChar w:fldCharType="separate"/>
-      </w:r>
-      <w:r>
-        <w:rPr>
-          <w:noProof/>
-        </w:rPr>
-        <w:t>4</w:t>
-      </w:r>
-      <w:r>
-        <w:rPr>
-          <w:noProof/>
-        </w:rPr>
-        <w:fldChar w:fldCharType="end"/>
-      </w:r>
-    </w:p>
-    <w:p>
-      <w:pPr>
-        <w:pStyle w:val="Sumrio3"/>
-        <w:tabs>
-          <w:tab w:val="left" w:pos="1600"/>
-        </w:tabs>
-        <w:rPr>
-          <w:noProof/>
-          <w:snapToGrid/>
-          <w:sz w:val="24"/>
-          <w:szCs w:val="24"/>
-        </w:rPr>
-      </w:pPr>
-      <w:r>
-        <w:rPr>
-          <w:noProof/>
-          <w:lang w:val="pt-BR"/>
-        </w:rPr>
-        <w:t>2.3.2</w:t>
-      </w:r>
-      <w:r>
-        <w:rPr>
-          <w:noProof/>
-          <w:snapToGrid/>
-          <w:sz w:val="24"/>
-          <w:szCs w:val="24"/>
-        </w:rPr>
-        <w:tab/>
-      </w:r>
-      <w:r>
-        <w:rPr>
-          <w:noProof/>
-          <w:lang w:val="pt-BR"/>
-        </w:rPr>
-        <w:t>&lt;anotherGroupBusinessRule&gt;</w:t>
-      </w:r>
-      <w:r>
-        <w:rPr>
-          <w:noProof/>
-        </w:rPr>
-        <w:tab/>
-      </w:r>
-      <w:r>
-        <w:rPr>
-          <w:noProof/>
-        </w:rPr>
-        <w:fldChar w:fldCharType="begin"/>
-      </w:r>
-      <w:r>
-        <w:rPr>
-          <w:noProof/>
-        </w:rPr>
-        <w:instrText xml:space="preserve"> PAGEREF _Toc1</w:instrText>
-      </w:r>
-      <w:r>
-        <w:rPr>
-          <w:noProof/>
-        </w:rPr>
-        <w:instrText xml:space="preserve">8206547 \h </w:instrText>
-      </w:r>
-      <w:r>
-        <w:rPr>
-          <w:noProof/>
-        </w:rPr>
-      </w:r>
-      <w:r>
-        <w:rPr>
-          <w:noProof/>
-        </w:rPr>
-        <w:fldChar w:fldCharType="separate"/>
-      </w:r>
-      <w:r>
-        <w:rPr>
-          <w:noProof/>
-        </w:rPr>
-        <w:t>5</w:t>
       </w:r>
       <w:r>
         <w:rPr>
@@ -1912,34 +1271,36 @@
           <w:tab w:val="left" w:pos="1000"/>
         </w:tabs>
         <w:rPr>
+          <w:rFonts w:asciiTheme="minorHAnsi" w:eastAsiaTheme="minorEastAsia" w:hAnsiTheme="minorHAnsi" w:cstheme="minorBidi"/>
           <w:noProof/>
           <w:snapToGrid/>
-          <w:sz w:val="24"/>
-          <w:szCs w:val="24"/>
-        </w:rPr>
-      </w:pPr>
-      <w:r>
-        <w:rPr>
-          <w:noProof/>
-          <w:lang w:val="pt-BR"/>
+          <w:sz w:val="22"/>
+          <w:szCs w:val="22"/>
+          <w:lang w:eastAsia="pt-BR"/>
+        </w:rPr>
+      </w:pPr>
+      <w:r>
+        <w:rPr>
+          <w:noProof/>
         </w:rPr>
         <w:t>2.4</w:t>
       </w:r>
       <w:r>
         <w:rPr>
+          <w:rFonts w:asciiTheme="minorHAnsi" w:eastAsiaTheme="minorEastAsia" w:hAnsiTheme="minorHAnsi" w:cstheme="minorBidi"/>
           <w:noProof/>
           <w:snapToGrid/>
-          <w:sz w:val="24"/>
-          <w:szCs w:val="24"/>
+          <w:sz w:val="22"/>
+          <w:szCs w:val="22"/>
+          <w:lang w:eastAsia="pt-BR"/>
         </w:rPr>
         <w:tab/>
       </w:r>
       <w:r>
         <w:rPr>
           <w:noProof/>
-          <w:lang w:val="pt-BR"/>
-        </w:rPr>
-        <w:t>&lt;aSecondGroupOfBusinessRules&gt;</w:t>
+        </w:rPr>
+        <w:t>RN004-Resposta cliente</w:t>
       </w:r>
       <w:r>
         <w:rPr>
@@ -1957,7 +1318,7 @@
         <w:rPr>
           <w:noProof/>
         </w:rPr>
-        <w:instrText xml:space="preserve"> PAGEREF _Toc18206548 \h </w:instrText>
+        <w:instrText xml:space="preserve"> PAGEREF _Toc74247185 \h </w:instrText>
       </w:r>
       <w:r>
         <w:rPr>
@@ -1974,7 +1335,7 @@
         <w:rPr>
           <w:noProof/>
         </w:rPr>
-        <w:t>5</w:t>
+        <w:t>4</w:t>
       </w:r>
       <w:r>
         <w:rPr>
@@ -1985,39 +1346,41 @@
     </w:p>
     <w:p>
       <w:pPr>
-        <w:pStyle w:val="Sumrio3"/>
+        <w:pStyle w:val="Sumrio2"/>
         <w:tabs>
-          <w:tab w:val="left" w:pos="1600"/>
+          <w:tab w:val="left" w:pos="1000"/>
         </w:tabs>
         <w:rPr>
+          <w:rFonts w:asciiTheme="minorHAnsi" w:eastAsiaTheme="minorEastAsia" w:hAnsiTheme="minorHAnsi" w:cstheme="minorBidi"/>
           <w:noProof/>
           <w:snapToGrid/>
-          <w:sz w:val="24"/>
-          <w:szCs w:val="24"/>
-        </w:rPr>
-      </w:pPr>
-      <w:r>
-        <w:rPr>
-          <w:noProof/>
-          <w:lang w:val="pt-BR"/>
-        </w:rPr>
-        <w:t>2.4.1</w:t>
-      </w:r>
-      <w:r>
-        <w:rPr>
+          <w:sz w:val="22"/>
+          <w:szCs w:val="22"/>
+          <w:lang w:eastAsia="pt-BR"/>
+        </w:rPr>
+      </w:pPr>
+      <w:r>
+        <w:rPr>
+          <w:noProof/>
+        </w:rPr>
+        <w:t>2.5</w:t>
+      </w:r>
+      <w:r>
+        <w:rPr>
+          <w:rFonts w:asciiTheme="minorHAnsi" w:eastAsiaTheme="minorEastAsia" w:hAnsiTheme="minorHAnsi" w:cstheme="minorBidi"/>
           <w:noProof/>
           <w:snapToGrid/>
-          <w:sz w:val="24"/>
-          <w:szCs w:val="24"/>
+          <w:sz w:val="22"/>
+          <w:szCs w:val="22"/>
+          <w:lang w:eastAsia="pt-BR"/>
         </w:rPr>
         <w:tab/>
       </w:r>
       <w:r>
         <w:rPr>
           <w:noProof/>
-          <w:lang w:val="pt-BR"/>
-        </w:rPr>
-        <w:t>&lt;yetAnotherGroupBusinessRule&gt;</w:t>
+        </w:rPr>
+        <w:t>RN005-Tempo de entrega</w:t>
       </w:r>
       <w:r>
         <w:rPr>
@@ -2035,7 +1398,7 @@
         <w:rPr>
           <w:noProof/>
         </w:rPr>
-        <w:instrText xml:space="preserve"> PAGEREF _Toc18206549 \h </w:instrText>
+        <w:instrText xml:space="preserve"> PAGEREF _Toc74247186 \h </w:instrText>
       </w:r>
       <w:r>
         <w:rPr>
@@ -2052,7 +1415,7 @@
         <w:rPr>
           <w:noProof/>
         </w:rPr>
-        <w:t>5</w:t>
+        <w:t>4</w:t>
       </w:r>
       <w:r>
         <w:rPr>
@@ -2063,39 +1426,41 @@
     </w:p>
     <w:p>
       <w:pPr>
-        <w:pStyle w:val="Sumrio3"/>
+        <w:pStyle w:val="Sumrio2"/>
         <w:tabs>
-          <w:tab w:val="left" w:pos="1600"/>
+          <w:tab w:val="left" w:pos="1000"/>
         </w:tabs>
         <w:rPr>
+          <w:rFonts w:asciiTheme="minorHAnsi" w:eastAsiaTheme="minorEastAsia" w:hAnsiTheme="minorHAnsi" w:cstheme="minorBidi"/>
           <w:noProof/>
           <w:snapToGrid/>
-          <w:sz w:val="24"/>
-          <w:szCs w:val="24"/>
-        </w:rPr>
-      </w:pPr>
-      <w:r>
-        <w:rPr>
-          <w:noProof/>
-          <w:lang w:val="pt-BR"/>
-        </w:rPr>
-        <w:t>2.4.2</w:t>
-      </w:r>
-      <w:r>
-        <w:rPr>
+          <w:sz w:val="22"/>
+          <w:szCs w:val="22"/>
+          <w:lang w:eastAsia="pt-BR"/>
+        </w:rPr>
+      </w:pPr>
+      <w:r>
+        <w:rPr>
+          <w:noProof/>
+        </w:rPr>
+        <w:t>2.6</w:t>
+      </w:r>
+      <w:r>
+        <w:rPr>
+          <w:rFonts w:asciiTheme="minorHAnsi" w:eastAsiaTheme="minorEastAsia" w:hAnsiTheme="minorHAnsi" w:cstheme="minorBidi"/>
           <w:noProof/>
           <w:snapToGrid/>
-          <w:sz w:val="24"/>
-          <w:szCs w:val="24"/>
+          <w:sz w:val="22"/>
+          <w:szCs w:val="22"/>
+          <w:lang w:eastAsia="pt-BR"/>
         </w:rPr>
         <w:tab/>
       </w:r>
       <w:r>
         <w:rPr>
           <w:noProof/>
-          <w:lang w:val="pt-BR"/>
-        </w:rPr>
-        <w:t>&lt;andAnotherGroupBusinessRule&gt;</w:t>
+        </w:rPr>
+        <w:t>RN006-Falha na manutenção</w:t>
       </w:r>
       <w:r>
         <w:rPr>
@@ -2113,7 +1478,7 @@
         <w:rPr>
           <w:noProof/>
         </w:rPr>
-        <w:instrText xml:space="preserve"> PAGEREF _Toc18206550 \h </w:instrText>
+        <w:instrText xml:space="preserve"> PAGEREF _Toc74247187 \h </w:instrText>
       </w:r>
       <w:r>
         <w:rPr>
@@ -2130,7 +1495,7 @@
         <w:rPr>
           <w:noProof/>
         </w:rPr>
-        <w:t>5</w:t>
+        <w:t>4</w:t>
       </w:r>
       <w:r>
         <w:rPr>
@@ -2141,56 +1506,103 @@
     </w:p>
     <w:p>
       <w:pPr>
+        <w:pStyle w:val="Sumrio2"/>
+        <w:tabs>
+          <w:tab w:val="left" w:pos="1000"/>
+        </w:tabs>
+        <w:rPr>
+          <w:rFonts w:asciiTheme="minorHAnsi" w:eastAsiaTheme="minorEastAsia" w:hAnsiTheme="minorHAnsi" w:cstheme="minorBidi"/>
+          <w:noProof/>
+          <w:snapToGrid/>
+          <w:sz w:val="22"/>
+          <w:szCs w:val="22"/>
+          <w:lang w:eastAsia="pt-BR"/>
+        </w:rPr>
+      </w:pPr>
+      <w:r>
+        <w:rPr>
+          <w:noProof/>
+        </w:rPr>
+        <w:t>2.7</w:t>
+      </w:r>
+      <w:r>
+        <w:rPr>
+          <w:rFonts w:asciiTheme="minorHAnsi" w:eastAsiaTheme="minorEastAsia" w:hAnsiTheme="minorHAnsi" w:cstheme="minorBidi"/>
+          <w:noProof/>
+          <w:snapToGrid/>
+          <w:sz w:val="22"/>
+          <w:szCs w:val="22"/>
+          <w:lang w:eastAsia="pt-BR"/>
+        </w:rPr>
+        <w:tab/>
+      </w:r>
+      <w:r>
+        <w:rPr>
+          <w:noProof/>
+        </w:rPr>
+        <w:t>RN007-Devolução</w:t>
+      </w:r>
+      <w:r>
+        <w:rPr>
+          <w:noProof/>
+        </w:rPr>
+        <w:tab/>
+      </w:r>
+      <w:r>
+        <w:rPr>
+          <w:noProof/>
+        </w:rPr>
+        <w:fldChar w:fldCharType="begin"/>
+      </w:r>
+      <w:r>
+        <w:rPr>
+          <w:noProof/>
+        </w:rPr>
+        <w:instrText xml:space="preserve"> PAGEREF _Toc74247188 \h </w:instrText>
+      </w:r>
+      <w:r>
+        <w:rPr>
+          <w:noProof/>
+        </w:rPr>
+      </w:r>
+      <w:r>
+        <w:rPr>
+          <w:noProof/>
+        </w:rPr>
+        <w:fldChar w:fldCharType="separate"/>
+      </w:r>
+      <w:r>
+        <w:rPr>
+          <w:noProof/>
+        </w:rPr>
+        <w:t>4</w:t>
+      </w:r>
+      <w:r>
+        <w:rPr>
+          <w:noProof/>
+        </w:rPr>
+        <w:fldChar w:fldCharType="end"/>
+      </w:r>
+    </w:p>
+    <w:p>
+      <w:pPr>
         <w:pStyle w:val="Ttulo"/>
-        <w:rPr>
-          <w:lang w:val="pt-BR"/>
-        </w:rPr>
       </w:pPr>
       <w:r>
         <w:rPr>
           <w:b w:val="0"/>
           <w:bCs w:val="0"/>
-          <w:lang w:val="pt-BR"/>
         </w:rPr>
         <w:fldChar w:fldCharType="end"/>
       </w:r>
       <w:r>
-        <w:rPr>
-          <w:lang w:val="pt-BR"/>
-        </w:rPr>
         <w:br w:type="page"/>
       </w:r>
-      <w:r>
-        <w:rPr>
-          <w:lang w:val="pt-BR"/>
-        </w:rPr>
-        <w:lastRenderedPageBreak/>
-        <w:fldChar w:fldCharType="begin"/>
-      </w:r>
-      <w:r>
-        <w:rPr>
-          <w:lang w:val="pt-BR"/>
-        </w:rPr>
-        <w:instrText xml:space="preserve"> TITLE  \* MERGEFORMAT </w:instrText>
-      </w:r>
-      <w:r>
-        <w:rPr>
-          <w:lang w:val="pt-BR"/>
-        </w:rPr>
-        <w:fldChar w:fldCharType="separate"/>
-      </w:r>
-      <w:r>
-        <w:rPr>
-          <w:lang w:val="pt-BR"/>
-        </w:rPr>
-        <w:t>Regras de Negócios</w:t>
-      </w:r>
-      <w:r>
-        <w:rPr>
-          <w:lang w:val="pt-BR"/>
-        </w:rPr>
-        <w:fldChar w:fldCharType="end"/>
-      </w:r>
+      <w:fldSimple w:instr=" TITLE  \* MERGEFORMAT ">
+        <w:r>
+          <w:t>Regras de Negócios</w:t>
+        </w:r>
+      </w:fldSimple>
     </w:p>
     <w:p>
       <w:pPr>
@@ -2199,17 +1611,15 @@
         <w:rPr>
           <w:sz w:val="20"/>
           <w:szCs w:val="20"/>
-          <w:lang w:val="pt-BR"/>
         </w:rPr>
       </w:pPr>
       <w:bookmarkStart w:id="0" w:name="_Toc456600917"/>
       <w:bookmarkStart w:id="1" w:name="_Toc456598586"/>
-      <w:bookmarkStart w:id="2" w:name="_Toc18206537"/>
+      <w:bookmarkStart w:id="2" w:name="_Toc74247176"/>
       <w:r>
         <w:rPr>
           <w:sz w:val="20"/>
           <w:szCs w:val="20"/>
-          <w:lang w:val="pt-BR"/>
         </w:rPr>
         <w:t>Introdução</w:t>
       </w:r>
@@ -2219,52 +1629,28 @@
     </w:p>
     <w:p>
       <w:pPr>
-        <w:pStyle w:val="InfoBlue"/>
-        <w:rPr>
-          <w:lang w:val="pt-BR"/>
-        </w:rPr>
-      </w:pPr>
-      <w:r>
-        <w:rPr>
-          <w:lang w:val="pt-BR"/>
-        </w:rPr>
-        <w:t xml:space="preserve">[A introdução das </w:t>
-      </w:r>
-      <w:r>
-        <w:rPr>
-          <w:b/>
-          <w:bCs/>
-          <w:lang w:val="pt-BR"/>
-        </w:rPr>
-        <w:t>Regras de Negócios</w:t>
-      </w:r>
-      <w:r>
-        <w:rPr>
-          <w:lang w:val="pt-BR"/>
-        </w:rPr>
-        <w:t xml:space="preserve"> oferece uma visão geral de todo o documento. Apresente todas as informações de que o leitor pode precisar para entender o documento nesta seção. Salve este documento em um arquivo denominado Regras de N</w:t>
-      </w:r>
-      <w:r>
-        <w:rPr>
-          <w:lang w:val="pt-BR"/>
-        </w:rPr>
-        <w:t>egócios.]</w:t>
+        <w:ind w:left="720"/>
+      </w:pPr>
+      <w:r>
+        <w:t>Este documento formaliza as regras de negócio para um software de gerenciamento de estoque e chamados de clientes. Atualmente os técnicos da empresa não possuem um sistema eficiente que permita realizar o controle do estoque ou um gerenciamento efetivo das chamadas abertas pelos clientes.</w:t>
+      </w:r>
+    </w:p>
+    <w:p>
+      <w:pPr>
+        <w:ind w:left="720"/>
+      </w:pPr>
+      <w:r>
+        <w:t>Existem muitos softwares que realizam essa função, mas eles querem algo próprio por segurança e pela falta de recursos. Desta forma, a solução proposta e as regras de negócio aqui descritas têm por objetivo atender a empresa com relação aos pedidos de clientes e ao gerenciamento do estoque</w:t>
       </w:r>
     </w:p>
     <w:p>
       <w:pPr>
         <w:pStyle w:val="Ttulo2"/>
-        <w:rPr>
-          <w:lang w:val="pt-BR"/>
-        </w:rPr>
       </w:pPr>
       <w:bookmarkStart w:id="3" w:name="_Toc456600918"/>
       <w:bookmarkStart w:id="4" w:name="_Toc456598587"/>
-      <w:bookmarkStart w:id="5" w:name="_Toc18206538"/>
-      <w:r>
-        <w:rPr>
-          <w:lang w:val="pt-BR"/>
-        </w:rPr>
+      <w:bookmarkStart w:id="5" w:name="_Toc74247177"/>
+      <w:r>
         <w:t>Finalidade</w:t>
       </w:r>
       <w:bookmarkEnd w:id="3"/>
@@ -2273,32 +1659,32 @@
     </w:p>
     <w:p>
       <w:pPr>
-        <w:pStyle w:val="InfoBlue"/>
-        <w:rPr>
-          <w:lang w:val="pt-BR"/>
-        </w:rPr>
-      </w:pPr>
-      <w:r>
-        <w:rPr>
-          <w:lang w:val="pt-BR"/>
-        </w:rPr>
-        <w:t>[Especifique a finalidade deste documento.]</w:t>
+        <w:ind w:left="720"/>
+      </w:pPr>
+      <w:r>
+        <w:t xml:space="preserve">Este documento tem como objetivo esclarecer a forma da empresa </w:t>
+      </w:r>
+      <w:r>
+        <w:t>fazer negócio</w:t>
+      </w:r>
+      <w:r>
+        <w:t xml:space="preserve">, refletindo políticas </w:t>
+      </w:r>
+      <w:r>
+        <w:t>do negócio</w:t>
+      </w:r>
+      <w:r>
+        <w:t xml:space="preserve"> e passar uma ampla visão do funcionamento interno da empresa.</w:t>
       </w:r>
     </w:p>
     <w:p>
       <w:pPr>
         <w:pStyle w:val="Ttulo2"/>
-        <w:rPr>
-          <w:lang w:val="pt-BR"/>
-        </w:rPr>
       </w:pPr>
       <w:bookmarkStart w:id="6" w:name="_Toc456600919"/>
       <w:bookmarkStart w:id="7" w:name="_Toc456598588"/>
-      <w:bookmarkStart w:id="8" w:name="_Toc18206539"/>
-      <w:r>
-        <w:rPr>
-          <w:lang w:val="pt-BR"/>
-        </w:rPr>
+      <w:bookmarkStart w:id="8" w:name="_Toc74247178"/>
+      <w:r>
         <w:t>Escopo</w:t>
       </w:r>
       <w:bookmarkEnd w:id="6"/>
@@ -2307,67 +1693,21 @@
     </w:p>
     <w:p>
       <w:pPr>
-        <w:pStyle w:val="InfoBlue"/>
-        <w:rPr>
-          <w:lang w:val="pt-BR"/>
-        </w:rPr>
-      </w:pPr>
-      <w:r>
-        <w:rPr>
-          <w:lang w:val="pt-BR"/>
-        </w:rPr>
-        <w:t xml:space="preserve">[Uma breve descrição do escopo do documento </w:t>
-      </w:r>
-      <w:r>
-        <w:rPr>
-          <w:b/>
-          <w:bCs/>
-          <w:lang w:val="pt-BR"/>
-        </w:rPr>
-        <w:t>Regras de Negócios</w:t>
-      </w:r>
-      <w:r>
-        <w:rPr>
-          <w:lang w:val="pt-BR"/>
-        </w:rPr>
-        <w:t>; o(s) Projeto(s) ao(s) qual(</w:t>
-      </w:r>
-      <w:proofErr w:type="spellStart"/>
-      <w:r>
-        <w:rPr>
-          <w:lang w:val="pt-BR"/>
-        </w:rPr>
-        <w:t>is</w:t>
-      </w:r>
-      <w:proofErr w:type="spellEnd"/>
-      <w:r>
-        <w:rPr>
-          <w:lang w:val="pt-BR"/>
-        </w:rPr>
-        <w:t>) ele está associado e tudo o que é afetado ou influenciado por este documento.]</w:t>
+        <w:ind w:left="720"/>
+      </w:pPr>
+      <w:r>
+        <w:t xml:space="preserve">Este documento tem por objetivo listar as regras que o negócio deve cumprir, o intuito é esclarecer todas as funções que são feitas na empresa. Com as regras de negócio podemos toma-la como base para criação e planejamento dos requisitos e peculiaridades do software. </w:t>
       </w:r>
     </w:p>
     <w:p>
       <w:pPr>
         <w:pStyle w:val="Ttulo2"/>
-        <w:rPr>
-          <w:lang w:val="pt-BR"/>
-        </w:rPr>
       </w:pPr>
       <w:bookmarkStart w:id="9" w:name="_Toc456600921"/>
       <w:bookmarkStart w:id="10" w:name="_Toc456598590"/>
-      <w:bookmarkStart w:id="11" w:name="_Toc18206540"/>
-      <w:r>
-        <w:rPr>
-          <w:lang w:val="pt-BR"/>
-        </w:rPr>
-        <w:t>Referência</w:t>
-      </w:r>
-      <w:r>
-        <w:rPr>
-          <w:lang w:val="pt-BR"/>
-        </w:rPr>
-        <w:t>s</w:t>
+      <w:bookmarkStart w:id="11" w:name="_Toc74247179"/>
+      <w:r>
+        <w:t>Referências</w:t>
       </w:r>
       <w:bookmarkEnd w:id="9"/>
       <w:bookmarkEnd w:id="10"/>
@@ -2375,66 +1715,12 @@
     </w:p>
     <w:p>
       <w:pPr>
-        <w:pStyle w:val="InfoBlue"/>
-        <w:rPr>
-          <w:lang w:val="pt-BR"/>
-        </w:rPr>
-      </w:pPr>
-      <w:r>
-        <w:rPr>
-          <w:lang w:val="pt-BR"/>
-        </w:rPr>
-        <w:t>[</w:t>
-      </w:r>
-      <w:proofErr w:type="spellStart"/>
-      <w:r>
-        <w:rPr>
-          <w:lang w:val="pt-BR"/>
-        </w:rPr>
-        <w:t>Esta</w:t>
-      </w:r>
-      <w:proofErr w:type="spellEnd"/>
-      <w:r>
-        <w:rPr>
-          <w:lang w:val="pt-BR"/>
-        </w:rPr>
-        <w:t xml:space="preserve"> subseção apresenta uma lista completa de todos os documentos mencionados no documento </w:t>
-      </w:r>
-      <w:r>
-        <w:rPr>
-          <w:b/>
-          <w:bCs/>
-          <w:lang w:val="pt-BR"/>
-        </w:rPr>
-        <w:t>Regras de Negócios</w:t>
-      </w:r>
-      <w:r>
-        <w:rPr>
-          <w:lang w:val="pt-BR"/>
-        </w:rPr>
-        <w:t>. Identifique cada documento por título, número do relatório (se aplicável), data e organização de publicação. Especifique as fontes a partir da</w:t>
-      </w:r>
-      <w:r>
-        <w:rPr>
-          <w:lang w:val="pt-BR"/>
-        </w:rPr>
-        <w:t>s quais as referências podem ser obtidas. Essas informações podem ser fornecidas por um anexo ou outro documento.]</w:t>
-      </w:r>
-    </w:p>
-    <w:p>
-      <w:pPr>
         <w:pStyle w:val="Ttulo2"/>
-        <w:rPr>
-          <w:lang w:val="pt-BR"/>
-        </w:rPr>
       </w:pPr>
       <w:bookmarkStart w:id="12" w:name="_Toc456600922"/>
       <w:bookmarkStart w:id="13" w:name="_Toc456598591"/>
-      <w:bookmarkStart w:id="14" w:name="_Toc18206541"/>
-      <w:r>
-        <w:rPr>
-          <w:lang w:val="pt-BR"/>
-        </w:rPr>
+      <w:bookmarkStart w:id="14" w:name="_Toc74247180"/>
+      <w:r>
         <w:t>Visão Geral</w:t>
       </w:r>
       <w:bookmarkEnd w:id="12"/>
@@ -2443,44 +1729,25 @@
     </w:p>
     <w:p>
       <w:pPr>
-        <w:pStyle w:val="InfoBlue"/>
-        <w:rPr>
-          <w:lang w:val="pt-BR"/>
-        </w:rPr>
-      </w:pPr>
-      <w:r>
-        <w:rPr>
-          <w:lang w:val="pt-BR"/>
-        </w:rPr>
-        <w:t>[</w:t>
-      </w:r>
-      <w:proofErr w:type="spellStart"/>
-      <w:r>
-        <w:rPr>
-          <w:lang w:val="pt-BR"/>
-        </w:rPr>
-        <w:t>Esta</w:t>
-      </w:r>
-      <w:proofErr w:type="spellEnd"/>
-      <w:r>
-        <w:rPr>
-          <w:lang w:val="pt-BR"/>
-        </w:rPr>
-        <w:t xml:space="preserve"> subseção descreve o conteúdo restante do documento </w:t>
-      </w:r>
-      <w:r>
-        <w:rPr>
-          <w:b/>
-          <w:bCs/>
-          <w:lang w:val="pt-BR"/>
-        </w:rPr>
-        <w:t>Regras de Negócios</w:t>
-      </w:r>
-      <w:r>
-        <w:rPr>
-          <w:lang w:val="pt-BR"/>
-        </w:rPr>
-        <w:t xml:space="preserve"> e explica como ele está organizado.]</w:t>
+        <w:ind w:left="720"/>
+      </w:pPr>
+      <w:r>
+        <w:t xml:space="preserve">Este documento tem o intuito </w:t>
+      </w:r>
+      <w:r>
+        <w:t>de listar todas as regras que o negócio utiliza, para que</w:t>
+      </w:r>
+      <w:r>
+        <w:t xml:space="preserve"> o leitor da documentação </w:t>
+      </w:r>
+      <w:r>
+        <w:t xml:space="preserve">possa </w:t>
+      </w:r>
+      <w:r>
+        <w:t>compreender</w:t>
+      </w:r>
+      <w:r>
+        <w:t xml:space="preserve"> como funciona as políticas internas da empresa.</w:t>
       </w:r>
     </w:p>
     <w:p>
@@ -2490,540 +1757,219 @@
         <w:rPr>
           <w:sz w:val="20"/>
           <w:szCs w:val="20"/>
-          <w:lang w:val="pt-BR"/>
-        </w:rPr>
-      </w:pPr>
-      <w:bookmarkStart w:id="15" w:name="_Toc18206542"/>
+        </w:rPr>
+      </w:pPr>
+      <w:bookmarkStart w:id="15" w:name="_Toc74247181"/>
       <w:r>
         <w:rPr>
           <w:sz w:val="20"/>
           <w:szCs w:val="20"/>
-          <w:lang w:val="pt-BR"/>
         </w:rPr>
         <w:t>Definições</w:t>
       </w:r>
       <w:bookmarkEnd w:id="15"/>
-    </w:p>
-    <w:p>
-      <w:pPr>
-        <w:pStyle w:val="InfoBlue"/>
-        <w:rPr>
-          <w:lang w:val="pt-BR"/>
-        </w:rPr>
-      </w:pPr>
-      <w:r>
-        <w:rPr>
-          <w:lang w:val="pt-BR"/>
-        </w:rPr>
-        <w:t>[Os t</w:t>
-      </w:r>
-      <w:r>
-        <w:rPr>
-          <w:lang w:val="pt-BR"/>
-        </w:rPr>
-        <w:t>ermos definidos aqui formam a parte essencial do documento. Eles podem ser definidos na ordem desejada, mas geralmente a ordem alfabética proporciona maior acessibilidade.]</w:t>
-      </w:r>
     </w:p>
     <w:p>
       <w:pPr>
         <w:pStyle w:val="Ttulo2"/>
         <w:widowControl/>
-        <w:rPr>
-          <w:lang w:val="pt-BR"/>
-        </w:rPr>
-      </w:pPr>
-      <w:bookmarkStart w:id="16" w:name="_Toc18206543"/>
-      <w:r>
-        <w:rPr>
-          <w:lang w:val="pt-BR"/>
-        </w:rPr>
-        <w:t>&lt;</w:t>
-      </w:r>
-      <w:proofErr w:type="spellStart"/>
-      <w:r>
-        <w:rPr>
-          <w:lang w:val="pt-BR"/>
-        </w:rPr>
-        <w:t>aBusinessRule</w:t>
-      </w:r>
-      <w:proofErr w:type="spellEnd"/>
-      <w:r>
-        <w:rPr>
-          <w:lang w:val="pt-BR"/>
-        </w:rPr>
-        <w:t>&gt;</w:t>
+      </w:pPr>
+      <w:bookmarkStart w:id="16" w:name="_Toc74247182"/>
+      <w:r>
+        <w:t>RN001</w:t>
+      </w:r>
+      <w:r>
+        <w:t xml:space="preserve">-Responsabilidade de </w:t>
+      </w:r>
+      <w:r>
+        <w:t>danos</w:t>
       </w:r>
       <w:bookmarkEnd w:id="16"/>
     </w:p>
     <w:p>
       <w:pPr>
-        <w:pStyle w:val="InfoBlue"/>
-        <w:rPr>
-          <w:lang w:val="pt-BR"/>
-        </w:rPr>
-      </w:pPr>
-      <w:r>
-        <w:rPr>
-          <w:lang w:val="pt-BR"/>
-        </w:rPr>
-        <w:t>[A definição de &lt;</w:t>
-      </w:r>
-      <w:proofErr w:type="spellStart"/>
-      <w:r>
-        <w:rPr>
-          <w:lang w:val="pt-BR"/>
-        </w:rPr>
-        <w:t>aBusinessRule</w:t>
-      </w:r>
-      <w:proofErr w:type="spellEnd"/>
-      <w:r>
-        <w:rPr>
-          <w:lang w:val="pt-BR"/>
-        </w:rPr>
-        <w:t>&gt; é apresentada aqui, com todas as in</w:t>
-      </w:r>
-      <w:r>
-        <w:rPr>
-          <w:lang w:val="pt-BR"/>
-        </w:rPr>
-        <w:t>formações necessárias para que o leitor entenda o conceito.]</w:t>
+        <w:ind w:firstLine="720"/>
+      </w:pPr>
+      <w:r>
+        <w:t>A empresa se responsabiliza por danos ocorridos durante a manutenção;</w:t>
       </w:r>
     </w:p>
     <w:p>
       <w:pPr>
         <w:pStyle w:val="Ttulo2"/>
         <w:widowControl/>
-        <w:rPr>
-          <w:lang w:val="pt-BR"/>
-        </w:rPr>
-      </w:pPr>
-      <w:bookmarkStart w:id="17" w:name="_Toc18206544"/>
-      <w:r>
-        <w:rPr>
-          <w:lang w:val="pt-BR"/>
-        </w:rPr>
-        <w:t>&lt;</w:t>
-      </w:r>
-      <w:proofErr w:type="spellStart"/>
-      <w:r>
-        <w:rPr>
-          <w:lang w:val="pt-BR"/>
-        </w:rPr>
-        <w:t>anotherBusinessRule</w:t>
-      </w:r>
-      <w:proofErr w:type="spellEnd"/>
-      <w:r>
-        <w:rPr>
-          <w:lang w:val="pt-BR"/>
-        </w:rPr>
-        <w:t>&gt;</w:t>
+      </w:pPr>
+      <w:bookmarkStart w:id="17" w:name="_Toc74247183"/>
+      <w:r>
+        <w:t>RN002</w:t>
+      </w:r>
+      <w:r>
+        <w:t>-</w:t>
+      </w:r>
+      <w:r>
+        <w:t>Tempo de validação M</w:t>
+      </w:r>
+      <w:r>
+        <w:t>1</w:t>
       </w:r>
       <w:bookmarkEnd w:id="17"/>
     </w:p>
     <w:p>
       <w:pPr>
-        <w:pStyle w:val="InfoBlue"/>
-        <w:rPr>
-          <w:lang w:val="pt-BR"/>
-        </w:rPr>
-      </w:pPr>
-      <w:r>
-        <w:rPr>
-          <w:lang w:val="pt-BR"/>
-        </w:rPr>
-        <w:t>[A definição de &lt;</w:t>
-      </w:r>
-      <w:proofErr w:type="spellStart"/>
-      <w:r>
-        <w:rPr>
-          <w:lang w:val="pt-BR"/>
-        </w:rPr>
-        <w:t>anotherBusinessRule</w:t>
-      </w:r>
-      <w:proofErr w:type="spellEnd"/>
-      <w:r>
-        <w:rPr>
-          <w:lang w:val="pt-BR"/>
-        </w:rPr>
-        <w:t>&gt; é apresentada aqui, com todas as informações necessárias para que o leitor entenda o conceito.]</w:t>
+        <w:ind w:left="720"/>
+      </w:pPr>
+      <w:r>
+        <w:t>A empresa deve validar os chamados em até uma hora do horário que for solicitado</w:t>
       </w:r>
     </w:p>
     <w:p>
       <w:pPr>
         <w:pStyle w:val="Ttulo2"/>
         <w:widowControl/>
-        <w:rPr>
-          <w:lang w:val="pt-BR"/>
-        </w:rPr>
-      </w:pPr>
-      <w:bookmarkStart w:id="18" w:name="_Toc18206545"/>
-      <w:r>
-        <w:rPr>
-          <w:lang w:val="pt-BR"/>
-        </w:rPr>
-        <w:t>&lt;</w:t>
+      </w:pPr>
+      <w:bookmarkStart w:id="18" w:name="_Toc74247184"/>
+      <w:r>
+        <w:t>RN00</w:t>
+      </w:r>
+      <w:r>
+        <w:t>3</w:t>
+      </w:r>
+      <w:r>
+        <w:t xml:space="preserve">-Orçamento </w:t>
       </w:r>
       <w:proofErr w:type="spellStart"/>
       <w:r>
-        <w:rPr>
-          <w:lang w:val="pt-BR"/>
-        </w:rPr>
-        <w:t>aGroupofBusinessRules</w:t>
-      </w:r>
+        <w:t>pré-reparo</w:t>
+      </w:r>
+      <w:bookmarkEnd w:id="18"/>
       <w:proofErr w:type="spellEnd"/>
-      <w:r>
-        <w:rPr>
-          <w:lang w:val="pt-BR"/>
-        </w:rPr>
-        <w:t>&gt;</w:t>
-      </w:r>
-      <w:bookmarkEnd w:id="18"/>
+    </w:p>
+    <w:p>
+      <w:pPr>
+        <w:ind w:left="720"/>
+      </w:pPr>
+      <w:r>
+        <w:t>A empresa deve fazer um orçamento antes de realizar o reparo para o cliente decidir se quer prosseguir</w:t>
+      </w:r>
+    </w:p>
+    <w:p>
+      <w:pPr>
+        <w:pStyle w:val="Ttulo2"/>
+        <w:widowControl/>
+      </w:pPr>
+      <w:bookmarkStart w:id="19" w:name="_Toc74247185"/>
+      <w:r>
+        <w:t>RN00</w:t>
+      </w:r>
+      <w:r>
+        <w:t>4</w:t>
+      </w:r>
+      <w:r>
+        <w:t>-Resposta cliente</w:t>
+      </w:r>
+      <w:bookmarkEnd w:id="19"/>
+    </w:p>
+    <w:p>
+      <w:pPr>
+        <w:ind w:left="720"/>
+      </w:pPr>
+      <w:r>
+        <w:t>O cliente tem 3 dias para decidir se deseja realizar o reparo, após esse tempo deverá pagar uma multa por atraso de resposta</w:t>
+      </w:r>
+    </w:p>
+    <w:p>
+      <w:pPr>
+        <w:pStyle w:val="Ttulo2"/>
+        <w:widowControl/>
+      </w:pPr>
+      <w:bookmarkStart w:id="20" w:name="_Toc74247186"/>
+      <w:r>
+        <w:t>RN00</w:t>
+      </w:r>
+      <w:r>
+        <w:t>5</w:t>
+      </w:r>
+      <w:r>
+        <w:t>-Tempo de entrega</w:t>
+      </w:r>
+      <w:bookmarkEnd w:id="20"/>
+    </w:p>
+    <w:p>
+      <w:pPr>
+        <w:ind w:left="720"/>
+      </w:pPr>
+      <w:r>
+        <w:t>A empresa se responsabiliza com o tempo de entrega, caso seja excedido o tempo deverá relatar o motivo do atraso</w:t>
+      </w:r>
+    </w:p>
+    <w:p>
+      <w:pPr>
+        <w:pStyle w:val="Ttulo2"/>
+        <w:widowControl/>
+      </w:pPr>
+      <w:bookmarkStart w:id="21" w:name="_Toc74247187"/>
+      <w:r>
+        <w:t>RN00</w:t>
+      </w:r>
+      <w:r>
+        <w:t>6</w:t>
+      </w:r>
+      <w:r>
+        <w:t>-Falha na manutenção</w:t>
+      </w:r>
+      <w:bookmarkEnd w:id="21"/>
+    </w:p>
+    <w:p>
+      <w:pPr>
+        <w:ind w:left="720"/>
+      </w:pPr>
+      <w:r>
+        <w:t>Se após reparar o aparelho volte a apresentar problemas o cliente poderá receber nova manutenção sem custos adicionais.</w:t>
+      </w:r>
+    </w:p>
+    <w:p>
+      <w:pPr>
+        <w:pStyle w:val="Ttulo2"/>
+        <w:widowControl/>
+      </w:pPr>
+      <w:bookmarkStart w:id="22" w:name="_Toc74247188"/>
+      <w:r>
+        <w:t>RN00</w:t>
+      </w:r>
+      <w:r>
+        <w:t>7</w:t>
+      </w:r>
+      <w:r>
+        <w:t>-Devolução</w:t>
+      </w:r>
+      <w:bookmarkEnd w:id="22"/>
+    </w:p>
+    <w:p>
+      <w:pPr>
+        <w:ind w:left="720"/>
+      </w:pPr>
+      <w:r>
+        <w:t>A empresa tem um prazo de até 7 dias úteis para a devolução do hardware em caso de manutenções não muito complexas.</w:t>
+      </w:r>
+    </w:p>
+    <w:p>
+      <w:pPr>
+        <w:ind w:left="720"/>
+      </w:pPr>
+    </w:p>
+    <w:p>
+      <w:pPr>
+        <w:ind w:left="720"/>
+      </w:pPr>
+    </w:p>
+    <w:p>
+      <w:pPr>
+        <w:ind w:left="720"/>
+      </w:pPr>
     </w:p>
     <w:p>
       <w:pPr>
         <w:pStyle w:val="InfoBlue"/>
-        <w:rPr>
-          <w:lang w:val="pt-BR"/>
-        </w:rPr>
-      </w:pPr>
-      <w:proofErr w:type="gramStart"/>
-      <w:r>
-        <w:rPr>
-          <w:lang w:val="pt-BR"/>
-        </w:rPr>
-        <w:t>[Às</w:t>
-      </w:r>
-      <w:proofErr w:type="gramEnd"/>
-      <w:r>
-        <w:rPr>
-          <w:lang w:val="pt-BR"/>
-        </w:rPr>
-        <w:t xml:space="preserve"> vezes é úti</w:t>
-      </w:r>
-      <w:r>
-        <w:rPr>
-          <w:lang w:val="pt-BR"/>
-        </w:rPr>
-        <w:t xml:space="preserve">l organizar as Regras de Negócios em grupos para melhorar a leitura. Por exemplo, se o domínio de problema contém Regras de Negócios relacionadas a contabilidade e construção civil (como seria o caso se estivéssemos desenvolvendo um sistema para gerenciar </w:t>
-      </w:r>
-      <w:r>
-        <w:rPr>
-          <w:lang w:val="pt-BR"/>
-        </w:rPr>
-        <w:t xml:space="preserve">projetos de construção), a apresentação das Regras de Negócios dos dois subdomínios diferentes pode ser confusa para o leitor. Para resolver esse problema, utilizamos grupos de Regras de Negócios. Ao apresentar os grupos de Regras de Negócios, forneça uma </w:t>
-      </w:r>
-      <w:r>
-        <w:rPr>
-          <w:lang w:val="pt-BR"/>
-        </w:rPr>
-        <w:t>pequena descrição que ajude o leitor a entender o que &lt;</w:t>
-      </w:r>
-      <w:proofErr w:type="spellStart"/>
-      <w:r>
-        <w:rPr>
-          <w:lang w:val="pt-BR"/>
-        </w:rPr>
-        <w:t>aGroupOfBusinessRules</w:t>
-      </w:r>
-      <w:proofErr w:type="spellEnd"/>
-      <w:r>
-        <w:rPr>
-          <w:lang w:val="pt-BR"/>
-        </w:rPr>
-        <w:t>&gt; representa. As Regras de Negócios apresentadas no grupo são organizadas em ordem alfabética para facilitar o acesso.]</w:t>
-      </w:r>
-    </w:p>
-    <w:p>
-      <w:pPr>
-        <w:pStyle w:val="Ttulo3"/>
-        <w:widowControl/>
-        <w:rPr>
-          <w:lang w:val="pt-BR"/>
-        </w:rPr>
-      </w:pPr>
-      <w:bookmarkStart w:id="19" w:name="_Toc18206546"/>
-      <w:r>
-        <w:rPr>
-          <w:lang w:val="pt-BR"/>
-        </w:rPr>
-        <w:t>&lt;</w:t>
-      </w:r>
-      <w:proofErr w:type="spellStart"/>
-      <w:r>
-        <w:rPr>
-          <w:lang w:val="pt-BR"/>
-        </w:rPr>
-        <w:t>aGroupBusinessRule</w:t>
-      </w:r>
-      <w:proofErr w:type="spellEnd"/>
-      <w:r>
-        <w:rPr>
-          <w:lang w:val="pt-BR"/>
-        </w:rPr>
-        <w:t>&gt;</w:t>
-      </w:r>
-      <w:bookmarkEnd w:id="19"/>
-    </w:p>
-    <w:p>
-      <w:pPr>
-        <w:pStyle w:val="InfoBlue"/>
-        <w:rPr>
-          <w:lang w:val="pt-BR"/>
-        </w:rPr>
-      </w:pPr>
-      <w:r>
-        <w:rPr>
-          <w:lang w:val="pt-BR"/>
-        </w:rPr>
-        <w:t>[A definição de &lt;</w:t>
-      </w:r>
-      <w:proofErr w:type="spellStart"/>
-      <w:r>
-        <w:rPr>
-          <w:lang w:val="pt-BR"/>
-        </w:rPr>
-        <w:t>aGroupBusinessRule</w:t>
-      </w:r>
-      <w:proofErr w:type="spellEnd"/>
-      <w:r>
-        <w:rPr>
-          <w:lang w:val="pt-BR"/>
-        </w:rPr>
-        <w:t xml:space="preserve">&gt; é </w:t>
-      </w:r>
-      <w:r>
-        <w:rPr>
-          <w:lang w:val="pt-BR"/>
-        </w:rPr>
-        <w:t>apresentada aqui, com todas as informações necessárias para que o leitor entenda o conceito.]</w:t>
-      </w:r>
-    </w:p>
-    <w:p>
-      <w:pPr>
-        <w:pStyle w:val="Ttulo3"/>
-        <w:widowControl/>
-        <w:rPr>
-          <w:lang w:val="pt-BR"/>
-        </w:rPr>
-      </w:pPr>
-      <w:bookmarkStart w:id="20" w:name="_Toc18206547"/>
-      <w:r>
-        <w:rPr>
-          <w:lang w:val="pt-BR"/>
-        </w:rPr>
-        <w:lastRenderedPageBreak/>
-        <w:t>&lt;</w:t>
-      </w:r>
-      <w:proofErr w:type="spellStart"/>
-      <w:r>
-        <w:rPr>
-          <w:lang w:val="pt-BR"/>
-        </w:rPr>
-        <w:t>anotherGroupBusinessRule</w:t>
-      </w:r>
-      <w:proofErr w:type="spellEnd"/>
-      <w:r>
-        <w:rPr>
-          <w:lang w:val="pt-BR"/>
-        </w:rPr>
-        <w:t>&gt;</w:t>
-      </w:r>
-      <w:bookmarkEnd w:id="20"/>
-    </w:p>
-    <w:p>
-      <w:pPr>
-        <w:pStyle w:val="InfoBlue"/>
-        <w:rPr>
-          <w:lang w:val="pt-BR"/>
-        </w:rPr>
-      </w:pPr>
-      <w:r>
-        <w:rPr>
-          <w:lang w:val="pt-BR"/>
-        </w:rPr>
-        <w:t>[A definição de &lt;</w:t>
-      </w:r>
-      <w:proofErr w:type="spellStart"/>
-      <w:r>
-        <w:rPr>
-          <w:lang w:val="pt-BR"/>
-        </w:rPr>
-        <w:t>anotherGroupBusinessRule</w:t>
-      </w:r>
-      <w:proofErr w:type="spellEnd"/>
-      <w:r>
-        <w:rPr>
-          <w:lang w:val="pt-BR"/>
-        </w:rPr>
-        <w:t>&gt; é apresentada aqui, com todas as informações necessárias para que o leitor entenda o conceit</w:t>
-      </w:r>
-      <w:r>
-        <w:rPr>
-          <w:lang w:val="pt-BR"/>
-        </w:rPr>
-        <w:t>o.]</w:t>
-      </w:r>
-    </w:p>
-    <w:p>
-      <w:pPr>
-        <w:pStyle w:val="Ttulo2"/>
-        <w:rPr>
-          <w:lang w:val="pt-BR"/>
-        </w:rPr>
-      </w:pPr>
-      <w:bookmarkStart w:id="21" w:name="_Toc18206548"/>
-      <w:r>
-        <w:rPr>
-          <w:lang w:val="pt-BR"/>
-        </w:rPr>
-        <w:t>&lt;</w:t>
-      </w:r>
-      <w:proofErr w:type="spellStart"/>
-      <w:r>
-        <w:rPr>
-          <w:lang w:val="pt-BR"/>
-        </w:rPr>
-        <w:t>aSecondGroupOfBusinessRules</w:t>
-      </w:r>
-      <w:proofErr w:type="spellEnd"/>
-      <w:r>
-        <w:rPr>
-          <w:lang w:val="pt-BR"/>
-        </w:rPr>
-        <w:t>&gt;</w:t>
-      </w:r>
-      <w:bookmarkEnd w:id="21"/>
-    </w:p>
-    <w:p>
-      <w:pPr>
-        <w:pStyle w:val="Ttulo3"/>
-        <w:widowControl/>
-        <w:rPr>
-          <w:lang w:val="pt-BR"/>
-        </w:rPr>
-      </w:pPr>
-      <w:bookmarkStart w:id="22" w:name="_Toc18206549"/>
-      <w:r>
-        <w:rPr>
-          <w:lang w:val="pt-BR"/>
-        </w:rPr>
-        <w:t>&lt;</w:t>
-      </w:r>
-      <w:proofErr w:type="spellStart"/>
-      <w:r>
-        <w:rPr>
-          <w:lang w:val="pt-BR"/>
-        </w:rPr>
-        <w:t>yetAnotherGroupBusinessRule</w:t>
-      </w:r>
-      <w:proofErr w:type="spellEnd"/>
-      <w:r>
-        <w:rPr>
-          <w:lang w:val="pt-BR"/>
-        </w:rPr>
-        <w:t>&gt;</w:t>
-      </w:r>
-      <w:bookmarkEnd w:id="22"/>
-    </w:p>
-    <w:p>
-      <w:pPr>
-        <w:pStyle w:val="InfoBlue"/>
-        <w:rPr>
-          <w:lang w:val="pt-BR"/>
-        </w:rPr>
-      </w:pPr>
-      <w:r>
-        <w:rPr>
-          <w:lang w:val="pt-BR"/>
-        </w:rPr>
-        <w:t>[A definição de &lt;</w:t>
-      </w:r>
-      <w:proofErr w:type="spellStart"/>
-      <w:r>
-        <w:rPr>
-          <w:lang w:val="pt-BR"/>
-        </w:rPr>
-        <w:t>yetAnotherGroupBusinessRule</w:t>
-      </w:r>
-      <w:proofErr w:type="spellEnd"/>
-      <w:r>
-        <w:rPr>
-          <w:lang w:val="pt-BR"/>
-        </w:rPr>
-        <w:t>&gt; é apresentada aqui, com todas as informações necessárias para que o leitor entenda o conceito.]</w:t>
-      </w:r>
-    </w:p>
-    <w:p>
-      <w:pPr>
-        <w:pStyle w:val="Ttulo3"/>
-        <w:widowControl/>
-        <w:rPr>
-          <w:lang w:val="pt-BR"/>
-        </w:rPr>
-      </w:pPr>
-      <w:bookmarkStart w:id="23" w:name="_Toc18206550"/>
-      <w:r>
-        <w:rPr>
-          <w:lang w:val="pt-BR"/>
-        </w:rPr>
-        <w:t>&lt;</w:t>
-      </w:r>
-      <w:proofErr w:type="spellStart"/>
-      <w:r>
-        <w:rPr>
-          <w:lang w:val="pt-BR"/>
-        </w:rPr>
-        <w:t>andAnotherGroupBusinessRule</w:t>
-      </w:r>
-      <w:proofErr w:type="spellEnd"/>
-      <w:r>
-        <w:rPr>
-          <w:lang w:val="pt-BR"/>
-        </w:rPr>
-        <w:t>&gt;</w:t>
-      </w:r>
-      <w:bookmarkEnd w:id="23"/>
-    </w:p>
-    <w:p>
-      <w:pPr>
-        <w:pStyle w:val="InfoBlue"/>
-        <w:rPr>
-          <w:lang w:val="pt-BR"/>
-        </w:rPr>
-      </w:pPr>
-      <w:r>
-        <w:rPr>
-          <w:lang w:val="pt-BR"/>
-        </w:rPr>
-        <w:t>[A definição de &lt;</w:t>
-      </w:r>
-      <w:proofErr w:type="spellStart"/>
-      <w:r>
-        <w:rPr>
-          <w:lang w:val="pt-BR"/>
-        </w:rPr>
-        <w:t>and</w:t>
-      </w:r>
-      <w:r>
-        <w:rPr>
-          <w:lang w:val="pt-BR"/>
-        </w:rPr>
-        <w:t>AnotherGroupBusinessRule</w:t>
-      </w:r>
-      <w:proofErr w:type="spellEnd"/>
-      <w:r>
-        <w:rPr>
-          <w:lang w:val="pt-BR"/>
-        </w:rPr>
-        <w:t>&gt; é apresentada aqui, com todas as informações necessárias para que o leitor entenda o conceito.]</w:t>
-      </w:r>
-    </w:p>
-    <w:p>
-      <w:pPr>
-        <w:pStyle w:val="InfoBlue"/>
-        <w:rPr>
-          <w:lang w:val="pt-BR"/>
-        </w:rPr>
       </w:pPr>
     </w:p>
     <w:sectPr>
@@ -3084,12 +2030,6 @@
       <w:gridCol w:w="3162"/>
     </w:tblGrid>
     <w:tr>
-      <w:tblPrEx>
-        <w:tblCellMar>
-          <w:top w:w="0" w:type="dxa"/>
-          <w:bottom w:w="0" w:type="dxa"/>
-        </w:tblCellMar>
-      </w:tblPrEx>
       <w:tc>
         <w:tcPr>
           <w:tcW w:w="3162" w:type="dxa"/>
@@ -3105,9 +2045,6 @@
             <w:ind w:right="360"/>
           </w:pPr>
           <w:r>
-            <w:rPr>
-              <w:lang w:val="pt-BR"/>
-            </w:rPr>
             <w:t>Confidencial</w:t>
           </w:r>
         </w:p>
@@ -3143,18 +2080,22 @@
               <w:b/>
               <w:bCs/>
             </w:rPr>
-            <w:t xml:space="preserve">&lt;Nome da </w:t>
+            <w:t xml:space="preserve">Tech </w:t>
           </w:r>
           <w:proofErr w:type="spellStart"/>
           <w:r>
-            <w:t>Empresa</w:t>
+            <w:rPr>
+              <w:b/>
+              <w:bCs/>
+            </w:rPr>
+            <w:t>Maintenance</w:t>
           </w:r>
           <w:proofErr w:type="spellEnd"/>
           <w:r>
-            <w:t>&gt;</w:t>
+            <w:fldChar w:fldCharType="end"/>
           </w:r>
           <w:r>
-            <w:fldChar w:fldCharType="end"/>
+            <w:t xml:space="preserve"> </w:t>
           </w:r>
           <w:r>
             <w:t xml:space="preserve">, </w:t>
@@ -3194,29 +2135,23 @@
             <w:jc w:val="right"/>
           </w:pPr>
           <w:r>
-            <w:rPr>
-              <w:lang w:val="pt-BR"/>
-            </w:rPr>
             <w:t xml:space="preserve">Página </w:t>
           </w:r>
           <w:r>
             <w:rPr>
               <w:rStyle w:val="Nmerodepgina"/>
-              <w:lang w:val="pt-BR"/>
             </w:rPr>
             <w:fldChar w:fldCharType="begin"/>
           </w:r>
           <w:r>
             <w:rPr>
               <w:rStyle w:val="Nmerodepgina"/>
-              <w:lang w:val="pt-BR"/>
             </w:rPr>
             <w:instrText xml:space="preserve"> PAGE </w:instrText>
           </w:r>
           <w:r>
             <w:rPr>
               <w:rStyle w:val="Nmerodepgina"/>
-              <w:lang w:val="pt-BR"/>
             </w:rPr>
             <w:fldChar w:fldCharType="separate"/>
           </w:r>
@@ -3224,14 +2159,12 @@
             <w:rPr>
               <w:rStyle w:val="Nmerodepgina"/>
               <w:noProof/>
-              <w:lang w:val="pt-BR"/>
             </w:rPr>
             <w:t>3</w:t>
           </w:r>
           <w:r>
             <w:rPr>
               <w:rStyle w:val="Nmerodepgina"/>
-              <w:lang w:val="pt-BR"/>
             </w:rPr>
             <w:fldChar w:fldCharType="end"/>
           </w:r>
@@ -3297,46 +2230,31 @@
     <w:pPr>
       <w:pStyle w:val="Ttulo"/>
       <w:jc w:val="right"/>
-      <w:rPr>
-        <w:lang w:val="pt-BR"/>
-      </w:rPr>
     </w:pPr>
     <w:r>
-      <w:rPr>
-        <w:lang w:val="pt-BR"/>
-      </w:rPr>
       <w:fldChar w:fldCharType="begin"/>
     </w:r>
     <w:r>
-      <w:rPr>
-        <w:lang w:val="pt-BR"/>
-      </w:rPr>
       <w:instrText xml:space="preserve"> SUBJECT  \* MERGEFORMAT </w:instrText>
     </w:r>
     <w:r>
-      <w:rPr>
-        <w:lang w:val="pt-BR"/>
-      </w:rPr>
       <w:fldChar w:fldCharType="separate"/>
+    </w:r>
+    <w:r>
+      <w:t>Tech</w:t>
+    </w:r>
+    <w:r>
+      <w:t xml:space="preserve"> </w:t>
     </w:r>
     <w:proofErr w:type="spellStart"/>
     <w:r>
-      <w:rPr>
-        <w:lang w:val="pt-BR"/>
-      </w:rPr>
-      <w:t>TechMaintenance</w:t>
+      <w:t>Maintenance</w:t>
     </w:r>
     <w:proofErr w:type="spellEnd"/>
     <w:r>
-      <w:rPr>
-        <w:lang w:val="pt-BR"/>
-      </w:rPr>
       <w:t xml:space="preserve"> </w:t>
     </w:r>
     <w:r>
-      <w:rPr>
-        <w:lang w:val="pt-BR"/>
-      </w:rPr>
       <w:fldChar w:fldCharType="end"/>
     </w:r>
   </w:p>
@@ -3381,12 +2299,6 @@
       <w:gridCol w:w="3179"/>
     </w:tblGrid>
     <w:tr>
-      <w:tblPrEx>
-        <w:tblCellMar>
-          <w:top w:w="0" w:type="dxa"/>
-          <w:bottom w:w="0" w:type="dxa"/>
-        </w:tblCellMar>
-      </w:tblPrEx>
       <w:tc>
         <w:tcPr>
           <w:tcW w:w="6379" w:type="dxa"/>
@@ -3398,9 +2310,15 @@
           </w:tcBorders>
         </w:tcPr>
         <w:p>
+          <w:r>
+            <w:t>Tech</w:t>
+          </w:r>
+          <w:r>
+            <w:t xml:space="preserve"> </w:t>
+          </w:r>
           <w:proofErr w:type="spellStart"/>
           <w:r>
-            <w:t>TechMaintenance</w:t>
+            <w:t>Maintenance</w:t>
           </w:r>
           <w:proofErr w:type="spellEnd"/>
         </w:p>
@@ -3424,27 +2342,12 @@
             <w:ind w:right="68"/>
           </w:pPr>
           <w:r>
-            <w:t xml:space="preserve">  </w:t>
-          </w:r>
-          <w:r>
-            <w:rPr>
-              <w:lang w:val="pt-BR"/>
-            </w:rPr>
-            <w:t>Versão:</w:t>
-          </w:r>
-          <w:r>
-            <w:t xml:space="preserve">           &lt;1.0&gt;</w:t>
+            <w:t xml:space="preserve">  Versão:           &lt;1.0&gt;</w:t>
           </w:r>
         </w:p>
       </w:tc>
     </w:tr>
     <w:tr>
-      <w:tblPrEx>
-        <w:tblCellMar>
-          <w:top w:w="0" w:type="dxa"/>
-          <w:bottom w:w="0" w:type="dxa"/>
-        </w:tblCellMar>
-      </w:tblPrEx>
       <w:tc>
         <w:tcPr>
           <w:tcW w:w="6379" w:type="dxa"/>
@@ -3456,31 +2359,11 @@
           </w:tcBorders>
         </w:tcPr>
         <w:p>
-          <w:r>
-            <w:fldChar w:fldCharType="begin"/>
-          </w:r>
-          <w:r>
-            <w:instrText xml:space="preserve"> TITLE  \* MERGEFORMAT </w:instrText>
-          </w:r>
-          <w:r>
-            <w:fldChar w:fldCharType="separate"/>
-          </w:r>
-          <w:proofErr w:type="spellStart"/>
-          <w:r>
-            <w:t>Regras</w:t>
-          </w:r>
-          <w:proofErr w:type="spellEnd"/>
-          <w:r>
-            <w:t xml:space="preserve"> de </w:t>
-          </w:r>
-          <w:proofErr w:type="spellStart"/>
-          <w:r>
-            <w:t>Negócios</w:t>
-          </w:r>
-          <w:proofErr w:type="spellEnd"/>
-          <w:r>
-            <w:fldChar w:fldCharType="end"/>
-          </w:r>
+          <w:fldSimple w:instr=" TITLE  \* MERGEFORMAT ">
+            <w:r>
+              <w:t>Regras de Negócios</w:t>
+            </w:r>
+          </w:fldSimple>
         </w:p>
       </w:tc>
       <w:tc>
@@ -3495,33 +2378,15 @@
         </w:tcPr>
         <w:p>
           <w:r>
-            <w:t xml:space="preserve">  </w:t>
+            <w:t xml:space="preserve">  Data:  </w:t>
           </w:r>
           <w:r>
-            <w:rPr>
-              <w:lang w:val="pt-BR"/>
-            </w:rPr>
-            <w:t>Data:</w:t>
-          </w:r>
-          <w:r>
-            <w:t xml:space="preserve">  </w:t>
-          </w:r>
-          <w:r>
-            <w:rPr>
-              <w:lang w:val="pt-BR"/>
-            </w:rPr>
             <w:t>10/06/2021</w:t>
           </w:r>
         </w:p>
       </w:tc>
     </w:tr>
     <w:tr>
-      <w:tblPrEx>
-        <w:tblCellMar>
-          <w:top w:w="0" w:type="dxa"/>
-          <w:bottom w:w="0" w:type="dxa"/>
-        </w:tblCellMar>
-      </w:tblPrEx>
       <w:tc>
         <w:tcPr>
           <w:tcW w:w="9558" w:type="dxa"/>
@@ -3535,9 +2400,6 @@
         </w:tcPr>
         <w:p>
           <w:r>
-            <w:rPr>
-              <w:lang w:val="pt-BR"/>
-            </w:rPr>
             <w:t>N002</w:t>
           </w:r>
         </w:p>
@@ -3561,54 +2423,63 @@
     <w:lvl w:ilvl="0">
       <w:start w:val="1"/>
       <w:numFmt w:val="decimal"/>
+      <w:pStyle w:val="Ttulo1"/>
       <w:lvlText w:val="%1."/>
       <w:lvlJc w:val="left"/>
     </w:lvl>
     <w:lvl w:ilvl="1">
       <w:start w:val="1"/>
       <w:numFmt w:val="decimal"/>
+      <w:pStyle w:val="Ttulo2"/>
       <w:lvlText w:val="%1.%2"/>
       <w:lvlJc w:val="left"/>
     </w:lvl>
     <w:lvl w:ilvl="2">
       <w:start w:val="1"/>
       <w:numFmt w:val="decimal"/>
+      <w:pStyle w:val="Ttulo3"/>
       <w:lvlText w:val="%1.%2.%3"/>
       <w:lvlJc w:val="left"/>
     </w:lvl>
     <w:lvl w:ilvl="3">
       <w:start w:val="1"/>
       <w:numFmt w:val="decimal"/>
+      <w:pStyle w:val="Ttulo4"/>
       <w:lvlText w:val="%1.%2.%3.%4"/>
       <w:lvlJc w:val="left"/>
     </w:lvl>
     <w:lvl w:ilvl="4">
       <w:start w:val="1"/>
       <w:numFmt w:val="decimal"/>
+      <w:pStyle w:val="Ttulo5"/>
       <w:lvlText w:val="%1.%2.%3.%4.%5"/>
       <w:lvlJc w:val="left"/>
     </w:lvl>
     <w:lvl w:ilvl="5">
       <w:start w:val="1"/>
       <w:numFmt w:val="decimal"/>
+      <w:pStyle w:val="Ttulo6"/>
       <w:lvlText w:val="%1.%2.%3.%4.%5.%6"/>
       <w:lvlJc w:val="left"/>
     </w:lvl>
     <w:lvl w:ilvl="6">
       <w:start w:val="1"/>
       <w:numFmt w:val="decimal"/>
+      <w:pStyle w:val="Ttulo7"/>
       <w:lvlText w:val="%1.%2.%3.%4.%5.%6.%7"/>
       <w:lvlJc w:val="left"/>
     </w:lvl>
     <w:lvl w:ilvl="7">
       <w:start w:val="1"/>
       <w:numFmt w:val="decimal"/>
+      <w:pStyle w:val="Ttulo8"/>
       <w:lvlText w:val="%1.%2.%3.%4.%5.%6.%7.%8"/>
       <w:lvlJc w:val="left"/>
     </w:lvl>
     <w:lvl w:ilvl="8">
       <w:start w:val="1"/>
       <w:numFmt w:val="decimal"/>
+      <w:pStyle w:val="Ttulo9"/>
       <w:lvlText w:val="%1.%2.%3.%4.%5.%6.%7.%8.%9"/>
       <w:lvlJc w:val="left"/>
     </w:lvl>
@@ -4444,6 +3315,120 @@
     </w:lvl>
   </w:abstractNum>
   <w:abstractNum w:abstractNumId="15" w15:restartNumberingAfterBreak="0">
+    <w:nsid w:val="5FD24D5F"/>
+    <w:multiLevelType w:val="multilevel"/>
+    <w:tmpl w:val="D252118E"/>
+    <w:lvl w:ilvl="0">
+      <w:start w:val="1"/>
+      <w:numFmt w:val="decimal"/>
+      <w:pStyle w:val="Bullet"/>
+      <w:lvlText w:val="%1."/>
+      <w:lvlJc w:val="left"/>
+      <w:pPr>
+        <w:tabs>
+          <w:tab w:val="num" w:pos="720"/>
+        </w:tabs>
+        <w:ind w:left="720" w:hanging="720"/>
+      </w:pPr>
+    </w:lvl>
+    <w:lvl w:ilvl="1">
+      <w:start w:val="1"/>
+      <w:numFmt w:val="decimal"/>
+      <w:lvlText w:val="%2."/>
+      <w:lvlJc w:val="left"/>
+      <w:pPr>
+        <w:tabs>
+          <w:tab w:val="num" w:pos="1440"/>
+        </w:tabs>
+        <w:ind w:left="1440" w:hanging="720"/>
+      </w:pPr>
+    </w:lvl>
+    <w:lvl w:ilvl="2">
+      <w:start w:val="1"/>
+      <w:numFmt w:val="decimal"/>
+      <w:lvlText w:val="%3."/>
+      <w:lvlJc w:val="left"/>
+      <w:pPr>
+        <w:tabs>
+          <w:tab w:val="num" w:pos="2160"/>
+        </w:tabs>
+        <w:ind w:left="2160" w:hanging="720"/>
+      </w:pPr>
+    </w:lvl>
+    <w:lvl w:ilvl="3">
+      <w:start w:val="1"/>
+      <w:numFmt w:val="decimal"/>
+      <w:lvlText w:val="%4."/>
+      <w:lvlJc w:val="left"/>
+      <w:pPr>
+        <w:tabs>
+          <w:tab w:val="num" w:pos="2880"/>
+        </w:tabs>
+        <w:ind w:left="2880" w:hanging="720"/>
+      </w:pPr>
+    </w:lvl>
+    <w:lvl w:ilvl="4">
+      <w:start w:val="1"/>
+      <w:numFmt w:val="decimal"/>
+      <w:lvlText w:val="%5."/>
+      <w:lvlJc w:val="left"/>
+      <w:pPr>
+        <w:tabs>
+          <w:tab w:val="num" w:pos="3600"/>
+        </w:tabs>
+        <w:ind w:left="3600" w:hanging="720"/>
+      </w:pPr>
+    </w:lvl>
+    <w:lvl w:ilvl="5">
+      <w:start w:val="1"/>
+      <w:numFmt w:val="decimal"/>
+      <w:lvlText w:val="%6."/>
+      <w:lvlJc w:val="left"/>
+      <w:pPr>
+        <w:tabs>
+          <w:tab w:val="num" w:pos="4320"/>
+        </w:tabs>
+        <w:ind w:left="4320" w:hanging="720"/>
+      </w:pPr>
+    </w:lvl>
+    <w:lvl w:ilvl="6">
+      <w:start w:val="1"/>
+      <w:numFmt w:val="decimal"/>
+      <w:lvlText w:val="%7."/>
+      <w:lvlJc w:val="left"/>
+      <w:pPr>
+        <w:tabs>
+          <w:tab w:val="num" w:pos="5040"/>
+        </w:tabs>
+        <w:ind w:left="5040" w:hanging="720"/>
+      </w:pPr>
+    </w:lvl>
+    <w:lvl w:ilvl="7">
+      <w:start w:val="1"/>
+      <w:numFmt w:val="decimal"/>
+      <w:lvlText w:val="%8."/>
+      <w:lvlJc w:val="left"/>
+      <w:pPr>
+        <w:tabs>
+          <w:tab w:val="num" w:pos="5760"/>
+        </w:tabs>
+        <w:ind w:left="5760" w:hanging="720"/>
+      </w:pPr>
+    </w:lvl>
+    <w:lvl w:ilvl="8">
+      <w:start w:val="1"/>
+      <w:numFmt w:val="decimal"/>
+      <w:lvlText w:val="%9."/>
+      <w:lvlJc w:val="left"/>
+      <w:pPr>
+        <w:tabs>
+          <w:tab w:val="num" w:pos="6480"/>
+        </w:tabs>
+        <w:ind w:left="6480" w:hanging="720"/>
+      </w:pPr>
+    </w:lvl>
+  </w:abstractNum>
+  <w:abstractNum w:abstractNumId="16" w15:restartNumberingAfterBreak="0">
     <w:nsid w:val="6D2F7D46"/>
     <w:multiLevelType w:val="multilevel"/>
     <w:tmpl w:val="04090001"/>
@@ -4503,7 +3488,7 @@
       <w:lvlJc w:val="left"/>
     </w:lvl>
   </w:abstractNum>
-  <w:abstractNum w:abstractNumId="16" w15:restartNumberingAfterBreak="0">
+  <w:abstractNum w:abstractNumId="17" w15:restartNumberingAfterBreak="0">
     <w:nsid w:val="71F21F2A"/>
     <w:multiLevelType w:val="multilevel"/>
     <w:tmpl w:val="04090001"/>
@@ -4563,7 +3548,7 @@
       <w:lvlJc w:val="left"/>
     </w:lvl>
   </w:abstractNum>
-  <w:abstractNum w:abstractNumId="17" w15:restartNumberingAfterBreak="0">
+  <w:abstractNum w:abstractNumId="18" w15:restartNumberingAfterBreak="0">
     <w:nsid w:val="743601FB"/>
     <w:multiLevelType w:val="multilevel"/>
     <w:tmpl w:val="04090001"/>
@@ -4623,7 +3608,7 @@
       <w:lvlJc w:val="left"/>
     </w:lvl>
   </w:abstractNum>
-  <w:abstractNum w:abstractNumId="18" w15:restartNumberingAfterBreak="0">
+  <w:abstractNum w:abstractNumId="19" w15:restartNumberingAfterBreak="0">
     <w:nsid w:val="756150CA"/>
     <w:multiLevelType w:val="multilevel"/>
     <w:tmpl w:val="04090001"/>
@@ -4683,7 +3668,7 @@
       <w:lvlJc w:val="left"/>
     </w:lvl>
   </w:abstractNum>
-  <w:abstractNum w:abstractNumId="19" w15:restartNumberingAfterBreak="0">
+  <w:abstractNum w:abstractNumId="20" w15:restartNumberingAfterBreak="0">
     <w:nsid w:val="7BE434D7"/>
     <w:multiLevelType w:val="multilevel"/>
     <w:tmpl w:val="04090001"/>
@@ -4767,7 +3752,7 @@
     <w:abstractNumId w:val="9"/>
   </w:num>
   <w:num w:numId="4">
-    <w:abstractNumId w:val="19"/>
+    <w:abstractNumId w:val="20"/>
   </w:num>
   <w:num w:numId="5">
     <w:abstractNumId w:val="14"/>
@@ -4795,7 +3780,7 @@
     <w:abstractNumId w:val="2"/>
   </w:num>
   <w:num w:numId="9">
-    <w:abstractNumId w:val="18"/>
+    <w:abstractNumId w:val="19"/>
   </w:num>
   <w:num w:numId="10">
     <w:abstractNumId w:val="3"/>
@@ -4807,7 +3792,7 @@
     <w:abstractNumId w:val="8"/>
   </w:num>
   <w:num w:numId="13">
-    <w:abstractNumId w:val="17"/>
+    <w:abstractNumId w:val="18"/>
   </w:num>
   <w:num w:numId="14">
     <w:abstractNumId w:val="7"/>
@@ -4816,7 +3801,7 @@
     <w:abstractNumId w:val="4"/>
   </w:num>
   <w:num w:numId="16">
-    <w:abstractNumId w:val="16"/>
+    <w:abstractNumId w:val="17"/>
   </w:num>
   <w:num w:numId="17">
     <w:abstractNumId w:val="12"/>
@@ -4831,6 +3816,9 @@
     <w:abstractNumId w:val="6"/>
   </w:num>
   <w:num w:numId="21">
+    <w:abstractNumId w:val="16"/>
+  </w:num>
+  <w:num w:numId="22">
     <w:abstractNumId w:val="15"/>
   </w:num>
 </w:numbering>
@@ -5236,7 +4224,7 @@
     </w:pPr>
     <w:rPr>
       <w:snapToGrid w:val="0"/>
-      <w:lang w:val="en-US" w:eastAsia="en-US"/>
+      <w:lang w:eastAsia="en-US"/>
     </w:rPr>
   </w:style>
   <w:style w:type="paragraph" w:styleId="Ttulo1">
@@ -5414,7 +4402,9 @@
   </w:style>
   <w:style w:type="character" w:default="1" w:styleId="Fontepargpadro">
     <w:name w:val="Default Paragraph Font"/>
+    <w:uiPriority w:val="1"/>
     <w:semiHidden/>
+    <w:unhideWhenUsed/>
   </w:style>
   <w:style w:type="table" w:default="1" w:styleId="Tabelanormal">
     <w:name w:val="Normal Table"/>
@@ -5497,7 +4487,7 @@
     <w:basedOn w:val="Normal"/>
     <w:next w:val="Normal"/>
     <w:autoRedefine/>
-    <w:semiHidden/>
+    <w:uiPriority w:val="39"/>
     <w:pPr>
       <w:tabs>
         <w:tab w:val="right" w:pos="9360"/>
@@ -5511,7 +4501,7 @@
     <w:basedOn w:val="Normal"/>
     <w:next w:val="Normal"/>
     <w:autoRedefine/>
-    <w:semiHidden/>
+    <w:uiPriority w:val="39"/>
     <w:pPr>
       <w:tabs>
         <w:tab w:val="right" w:pos="9360"/>
@@ -5762,13 +4752,13 @@
     <w:pPr>
       <w:widowControl/>
       <w:numPr>
-        <w:numId w:val="81"/>
+        <w:numId w:val="22"/>
       </w:numPr>
       <w:tabs>
         <w:tab w:val="left" w:pos="720"/>
       </w:tabs>
       <w:spacing w:before="120" w:line="240" w:lineRule="auto"/>
-      <w:ind w:left="720" w:right="360"/>
+      <w:ind w:right="360"/>
       <w:jc w:val="both"/>
     </w:pPr>
   </w:style>

</xml_diff>

<commit_message>
Revisado os documentos de negocio
</commit_message>
<xml_diff>
--- a/Negocio/Regras de Negócios.docx
+++ b/Negocio/Regras de Negócios.docx
@@ -22,13 +22,8 @@
       <w:r>
         <w:t xml:space="preserve"> </w:t>
       </w:r>
-      <w:proofErr w:type="spellStart"/>
-      <w:r>
-        <w:t>Maintenance</w:t>
-      </w:r>
-      <w:proofErr w:type="spellEnd"/>
-      <w:r>
-        <w:t xml:space="preserve"> </w:t>
+      <w:r>
+        <w:t xml:space="preserve">Maintenance </w:t>
       </w:r>
       <w:r>
         <w:fldChar w:fldCharType="end"/>
@@ -65,7 +60,14 @@
           <w:sz w:val="28"/>
           <w:szCs w:val="28"/>
         </w:rPr>
-        <w:t>Versão 1.0</w:t>
+        <w:t>Versão 1.</w:t>
+      </w:r>
+      <w:r>
+        <w:rPr>
+          <w:sz w:val="28"/>
+          <w:szCs w:val="28"/>
+        </w:rPr>
+        <w:t>1</w:t>
       </w:r>
     </w:p>
     <w:p>
@@ -246,6 +248,7 @@
           <w:p>
             <w:pPr>
               <w:pStyle w:val="Tabletext"/>
+              <w:jc w:val="center"/>
             </w:pPr>
             <w:r>
               <w:t>10/06/2021</w:t>
@@ -287,7 +290,13 @@
               <w:pStyle w:val="Tabletext"/>
             </w:pPr>
             <w:r>
-              <w:t>Pequenas mudanças</w:t>
+              <w:t>Pequenas</w:t>
+            </w:r>
+            <w:r>
+              <w:t xml:space="preserve"> </w:t>
+            </w:r>
+            <w:r>
+              <w:t>mudanças</w:t>
             </w:r>
           </w:p>
         </w:tc>
@@ -304,10 +313,16 @@
           <w:p>
             <w:pPr>
               <w:pStyle w:val="Tabletext"/>
+              <w:jc w:val="center"/>
             </w:pPr>
             <w:r>
-              <w:t>João</w:t>
+              <w:t xml:space="preserve">João Victor </w:t>
             </w:r>
+            <w:proofErr w:type="spellStart"/>
+            <w:r>
+              <w:t>Toselli</w:t>
+            </w:r>
+            <w:proofErr w:type="spellEnd"/>
           </w:p>
         </w:tc>
       </w:tr>
@@ -325,7 +340,11 @@
           <w:p>
             <w:pPr>
               <w:pStyle w:val="Tabletext"/>
+              <w:jc w:val="center"/>
             </w:pPr>
+            <w:r>
+              <w:t>14/06/2021</w:t>
+            </w:r>
           </w:p>
         </w:tc>
         <w:tc>
@@ -341,7 +360,11 @@
           <w:p>
             <w:pPr>
               <w:pStyle w:val="Tabletext"/>
+              <w:jc w:val="center"/>
             </w:pPr>
+            <w:r>
+              <w:t>1.1</w:t>
+            </w:r>
           </w:p>
         </w:tc>
         <w:tc>
@@ -358,6 +381,9 @@
             <w:pPr>
               <w:pStyle w:val="Tabletext"/>
             </w:pPr>
+            <w:r>
+              <w:t>Revisão do documento</w:t>
+            </w:r>
           </w:p>
         </w:tc>
         <w:tc>
@@ -373,7 +399,11 @@
           <w:p>
             <w:pPr>
               <w:pStyle w:val="Tabletext"/>
+              <w:jc w:val="center"/>
             </w:pPr>
+            <w:r>
+              <w:t>Gustavo Fernandes</w:t>
+            </w:r>
           </w:p>
         </w:tc>
       </w:tr>
@@ -535,7 +565,7 @@
           <w:snapToGrid/>
           <w:sz w:val="22"/>
           <w:szCs w:val="22"/>
-          <w:lang w:eastAsia="pt-BR"/>
+          <w:lang w:val="en-US"/>
         </w:rPr>
       </w:pPr>
       <w:r>
@@ -572,7 +602,7 @@
           <w:snapToGrid/>
           <w:sz w:val="22"/>
           <w:szCs w:val="22"/>
-          <w:lang w:eastAsia="pt-BR"/>
+          <w:lang w:val="en-US"/>
         </w:rPr>
         <w:tab/>
       </w:r>
@@ -598,7 +628,7 @@
         <w:rPr>
           <w:noProof/>
         </w:rPr>
-        <w:instrText xml:space="preserve"> PAGEREF _Toc74247176 \h </w:instrText>
+        <w:instrText xml:space="preserve"> PAGEREF _Toc74578247 \h </w:instrText>
       </w:r>
       <w:r>
         <w:rPr>
@@ -636,7 +666,7 @@
           <w:snapToGrid/>
           <w:sz w:val="22"/>
           <w:szCs w:val="22"/>
-          <w:lang w:eastAsia="pt-BR"/>
+          <w:lang w:val="en-US"/>
         </w:rPr>
       </w:pPr>
       <w:r>
@@ -652,7 +682,7 @@
           <w:snapToGrid/>
           <w:sz w:val="22"/>
           <w:szCs w:val="22"/>
-          <w:lang w:eastAsia="pt-BR"/>
+          <w:lang w:val="en-US"/>
         </w:rPr>
         <w:tab/>
       </w:r>
@@ -678,7 +708,7 @@
         <w:rPr>
           <w:noProof/>
         </w:rPr>
-        <w:instrText xml:space="preserve"> PAGEREF _Toc74247177 \h </w:instrText>
+        <w:instrText xml:space="preserve"> PAGEREF _Toc74578248 \h </w:instrText>
       </w:r>
       <w:r>
         <w:rPr>
@@ -716,7 +746,7 @@
           <w:snapToGrid/>
           <w:sz w:val="22"/>
           <w:szCs w:val="22"/>
-          <w:lang w:eastAsia="pt-BR"/>
+          <w:lang w:val="en-US"/>
         </w:rPr>
       </w:pPr>
       <w:r>
@@ -732,7 +762,7 @@
           <w:snapToGrid/>
           <w:sz w:val="22"/>
           <w:szCs w:val="22"/>
-          <w:lang w:eastAsia="pt-BR"/>
+          <w:lang w:val="en-US"/>
         </w:rPr>
         <w:tab/>
       </w:r>
@@ -758,7 +788,7 @@
         <w:rPr>
           <w:noProof/>
         </w:rPr>
-        <w:instrText xml:space="preserve"> PAGEREF _Toc74247178 \h </w:instrText>
+        <w:instrText xml:space="preserve"> PAGEREF _Toc74578249 \h </w:instrText>
       </w:r>
       <w:r>
         <w:rPr>
@@ -796,7 +826,7 @@
           <w:snapToGrid/>
           <w:sz w:val="22"/>
           <w:szCs w:val="22"/>
-          <w:lang w:eastAsia="pt-BR"/>
+          <w:lang w:val="en-US"/>
         </w:rPr>
       </w:pPr>
       <w:r>
@@ -812,7 +842,7 @@
           <w:snapToGrid/>
           <w:sz w:val="22"/>
           <w:szCs w:val="22"/>
-          <w:lang w:eastAsia="pt-BR"/>
+          <w:lang w:val="en-US"/>
         </w:rPr>
         <w:tab/>
       </w:r>
@@ -820,7 +850,7 @@
         <w:rPr>
           <w:noProof/>
         </w:rPr>
-        <w:t>Referências</w:t>
+        <w:t>Visão Geral</w:t>
       </w:r>
       <w:r>
         <w:rPr>
@@ -838,7 +868,87 @@
         <w:rPr>
           <w:noProof/>
         </w:rPr>
-        <w:instrText xml:space="preserve"> PAGEREF _Toc74247179 \h </w:instrText>
+        <w:instrText xml:space="preserve"> PAGEREF _Toc74578250 \h </w:instrText>
+      </w:r>
+      <w:r>
+        <w:rPr>
+          <w:noProof/>
+        </w:rPr>
+      </w:r>
+      <w:r>
+        <w:rPr>
+          <w:noProof/>
+        </w:rPr>
+        <w:fldChar w:fldCharType="separate"/>
+      </w:r>
+      <w:r>
+        <w:rPr>
+          <w:noProof/>
+        </w:rPr>
+        <w:t>4</w:t>
+      </w:r>
+      <w:r>
+        <w:rPr>
+          <w:noProof/>
+        </w:rPr>
+        <w:fldChar w:fldCharType="end"/>
+      </w:r>
+    </w:p>
+    <w:p>
+      <w:pPr>
+        <w:pStyle w:val="Sumrio1"/>
+        <w:tabs>
+          <w:tab w:val="left" w:pos="432"/>
+        </w:tabs>
+        <w:rPr>
+          <w:rFonts w:asciiTheme="minorHAnsi" w:eastAsiaTheme="minorEastAsia" w:hAnsiTheme="minorHAnsi" w:cstheme="minorBidi"/>
+          <w:noProof/>
+          <w:snapToGrid/>
+          <w:sz w:val="22"/>
+          <w:szCs w:val="22"/>
+          <w:lang w:val="en-US"/>
+        </w:rPr>
+      </w:pPr>
+      <w:r>
+        <w:rPr>
+          <w:noProof/>
+        </w:rPr>
+        <w:t>2.</w:t>
+      </w:r>
+      <w:r>
+        <w:rPr>
+          <w:rFonts w:asciiTheme="minorHAnsi" w:eastAsiaTheme="minorEastAsia" w:hAnsiTheme="minorHAnsi" w:cstheme="minorBidi"/>
+          <w:noProof/>
+          <w:snapToGrid/>
+          <w:sz w:val="22"/>
+          <w:szCs w:val="22"/>
+          <w:lang w:val="en-US"/>
+        </w:rPr>
+        <w:tab/>
+      </w:r>
+      <w:r>
+        <w:rPr>
+          <w:noProof/>
+        </w:rPr>
+        <w:t>Definições</w:t>
+      </w:r>
+      <w:r>
+        <w:rPr>
+          <w:noProof/>
+        </w:rPr>
+        <w:tab/>
+      </w:r>
+      <w:r>
+        <w:rPr>
+          <w:noProof/>
+        </w:rPr>
+        <w:fldChar w:fldCharType="begin"/>
+      </w:r>
+      <w:r>
+        <w:rPr>
+          <w:noProof/>
+        </w:rPr>
+        <w:instrText xml:space="preserve"> PAGEREF _Toc74578251 \h </w:instrText>
       </w:r>
       <w:r>
         <w:rPr>
@@ -876,14 +986,14 @@
           <w:snapToGrid/>
           <w:sz w:val="22"/>
           <w:szCs w:val="22"/>
-          <w:lang w:eastAsia="pt-BR"/>
-        </w:rPr>
-      </w:pPr>
-      <w:r>
-        <w:rPr>
-          <w:noProof/>
-        </w:rPr>
-        <w:t>1.4</w:t>
+          <w:lang w:val="en-US"/>
+        </w:rPr>
+      </w:pPr>
+      <w:r>
+        <w:rPr>
+          <w:noProof/>
+        </w:rPr>
+        <w:t>2.1</w:t>
       </w:r>
       <w:r>
         <w:rPr>
@@ -892,7 +1002,7 @@
           <w:snapToGrid/>
           <w:sz w:val="22"/>
           <w:szCs w:val="22"/>
-          <w:lang w:eastAsia="pt-BR"/>
+          <w:lang w:val="en-US"/>
         </w:rPr>
         <w:tab/>
       </w:r>
@@ -900,7 +1010,7 @@
         <w:rPr>
           <w:noProof/>
         </w:rPr>
-        <w:t>Visão Geral</w:t>
+        <w:t>RN001-Responsabilidade de danos</w:t>
       </w:r>
       <w:r>
         <w:rPr>
@@ -918,87 +1028,7 @@
         <w:rPr>
           <w:noProof/>
         </w:rPr>
-        <w:instrText xml:space="preserve"> PAGEREF _Toc74247180 \h </w:instrText>
-      </w:r>
-      <w:r>
-        <w:rPr>
-          <w:noProof/>
-        </w:rPr>
-      </w:r>
-      <w:r>
-        <w:rPr>
-          <w:noProof/>
-        </w:rPr>
-        <w:fldChar w:fldCharType="separate"/>
-      </w:r>
-      <w:r>
-        <w:rPr>
-          <w:noProof/>
-        </w:rPr>
-        <w:t>4</w:t>
-      </w:r>
-      <w:r>
-        <w:rPr>
-          <w:noProof/>
-        </w:rPr>
-        <w:fldChar w:fldCharType="end"/>
-      </w:r>
-    </w:p>
-    <w:p>
-      <w:pPr>
-        <w:pStyle w:val="Sumrio1"/>
-        <w:tabs>
-          <w:tab w:val="left" w:pos="432"/>
-        </w:tabs>
-        <w:rPr>
-          <w:rFonts w:asciiTheme="minorHAnsi" w:eastAsiaTheme="minorEastAsia" w:hAnsiTheme="minorHAnsi" w:cstheme="minorBidi"/>
-          <w:noProof/>
-          <w:snapToGrid/>
-          <w:sz w:val="22"/>
-          <w:szCs w:val="22"/>
-          <w:lang w:eastAsia="pt-BR"/>
-        </w:rPr>
-      </w:pPr>
-      <w:r>
-        <w:rPr>
-          <w:noProof/>
-        </w:rPr>
-        <w:t>2.</w:t>
-      </w:r>
-      <w:r>
-        <w:rPr>
-          <w:rFonts w:asciiTheme="minorHAnsi" w:eastAsiaTheme="minorEastAsia" w:hAnsiTheme="minorHAnsi" w:cstheme="minorBidi"/>
-          <w:noProof/>
-          <w:snapToGrid/>
-          <w:sz w:val="22"/>
-          <w:szCs w:val="22"/>
-          <w:lang w:eastAsia="pt-BR"/>
-        </w:rPr>
-        <w:tab/>
-      </w:r>
-      <w:r>
-        <w:rPr>
-          <w:noProof/>
-        </w:rPr>
-        <w:t>Definições</w:t>
-      </w:r>
-      <w:r>
-        <w:rPr>
-          <w:noProof/>
-        </w:rPr>
-        <w:tab/>
-      </w:r>
-      <w:r>
-        <w:rPr>
-          <w:noProof/>
-        </w:rPr>
-        <w:fldChar w:fldCharType="begin"/>
-      </w:r>
-      <w:r>
-        <w:rPr>
-          <w:noProof/>
-        </w:rPr>
-        <w:instrText xml:space="preserve"> PAGEREF _Toc74247181 \h </w:instrText>
+        <w:instrText xml:space="preserve"> PAGEREF _Toc74578252 \h </w:instrText>
       </w:r>
       <w:r>
         <w:rPr>
@@ -1036,14 +1066,13 @@
           <w:snapToGrid/>
           <w:sz w:val="22"/>
           <w:szCs w:val="22"/>
-          <w:lang w:eastAsia="pt-BR"/>
-        </w:rPr>
-      </w:pPr>
-      <w:r>
-        <w:rPr>
-          <w:noProof/>
-        </w:rPr>
-        <w:t>2.1</w:t>
+        </w:rPr>
+      </w:pPr>
+      <w:r>
+        <w:rPr>
+          <w:noProof/>
+        </w:rPr>
+        <w:t>2.2</w:t>
       </w:r>
       <w:r>
         <w:rPr>
@@ -1052,7 +1081,6 @@
           <w:snapToGrid/>
           <w:sz w:val="22"/>
           <w:szCs w:val="22"/>
-          <w:lang w:eastAsia="pt-BR"/>
         </w:rPr>
         <w:tab/>
       </w:r>
@@ -1060,7 +1088,7 @@
         <w:rPr>
           <w:noProof/>
         </w:rPr>
-        <w:t>RN001-Responsabilidade de danos</w:t>
+        <w:t>RN002-Tempo de validação M1</w:t>
       </w:r>
       <w:r>
         <w:rPr>
@@ -1078,7 +1106,7 @@
         <w:rPr>
           <w:noProof/>
         </w:rPr>
-        <w:instrText xml:space="preserve"> PAGEREF _Toc74247182 \h </w:instrText>
+        <w:instrText xml:space="preserve"> PAGEREF _Toc74578253 \h </w:instrText>
       </w:r>
       <w:r>
         <w:rPr>
@@ -1116,14 +1144,13 @@
           <w:snapToGrid/>
           <w:sz w:val="22"/>
           <w:szCs w:val="22"/>
-          <w:lang w:eastAsia="pt-BR"/>
-        </w:rPr>
-      </w:pPr>
-      <w:r>
-        <w:rPr>
-          <w:noProof/>
-        </w:rPr>
-        <w:t>2.2</w:t>
+        </w:rPr>
+      </w:pPr>
+      <w:r>
+        <w:rPr>
+          <w:noProof/>
+        </w:rPr>
+        <w:t>2.3</w:t>
       </w:r>
       <w:r>
         <w:rPr>
@@ -1132,7 +1159,6 @@
           <w:snapToGrid/>
           <w:sz w:val="22"/>
           <w:szCs w:val="22"/>
-          <w:lang w:eastAsia="pt-BR"/>
         </w:rPr>
         <w:tab/>
       </w:r>
@@ -1140,7 +1166,7 @@
         <w:rPr>
           <w:noProof/>
         </w:rPr>
-        <w:t>RN002-Tempo de validação M1</w:t>
+        <w:t>RN003-Orçamento pré-reparo</w:t>
       </w:r>
       <w:r>
         <w:rPr>
@@ -1158,7 +1184,7 @@
         <w:rPr>
           <w:noProof/>
         </w:rPr>
-        <w:instrText xml:space="preserve"> PAGEREF _Toc74247183 \h </w:instrText>
+        <w:instrText xml:space="preserve"> PAGEREF _Toc74578254 \h </w:instrText>
       </w:r>
       <w:r>
         <w:rPr>
@@ -1196,14 +1222,13 @@
           <w:snapToGrid/>
           <w:sz w:val="22"/>
           <w:szCs w:val="22"/>
-          <w:lang w:eastAsia="pt-BR"/>
-        </w:rPr>
-      </w:pPr>
-      <w:r>
-        <w:rPr>
-          <w:noProof/>
-        </w:rPr>
-        <w:t>2.3</w:t>
+        </w:rPr>
+      </w:pPr>
+      <w:r>
+        <w:rPr>
+          <w:noProof/>
+        </w:rPr>
+        <w:t>2.4</w:t>
       </w:r>
       <w:r>
         <w:rPr>
@@ -1212,7 +1237,6 @@
           <w:snapToGrid/>
           <w:sz w:val="22"/>
           <w:szCs w:val="22"/>
-          <w:lang w:eastAsia="pt-BR"/>
         </w:rPr>
         <w:tab/>
       </w:r>
@@ -1220,7 +1244,7 @@
         <w:rPr>
           <w:noProof/>
         </w:rPr>
-        <w:t>RN003-Orçamento pré-reparo</w:t>
+        <w:t>RN004-Resposta cliente</w:t>
       </w:r>
       <w:r>
         <w:rPr>
@@ -1238,7 +1262,7 @@
         <w:rPr>
           <w:noProof/>
         </w:rPr>
-        <w:instrText xml:space="preserve"> PAGEREF _Toc74247184 \h </w:instrText>
+        <w:instrText xml:space="preserve"> PAGEREF _Toc74578255 \h </w:instrText>
       </w:r>
       <w:r>
         <w:rPr>
@@ -1276,14 +1300,13 @@
           <w:snapToGrid/>
           <w:sz w:val="22"/>
           <w:szCs w:val="22"/>
-          <w:lang w:eastAsia="pt-BR"/>
-        </w:rPr>
-      </w:pPr>
-      <w:r>
-        <w:rPr>
-          <w:noProof/>
-        </w:rPr>
-        <w:t>2.4</w:t>
+        </w:rPr>
+      </w:pPr>
+      <w:r>
+        <w:rPr>
+          <w:noProof/>
+        </w:rPr>
+        <w:t>2.5</w:t>
       </w:r>
       <w:r>
         <w:rPr>
@@ -1292,7 +1315,6 @@
           <w:snapToGrid/>
           <w:sz w:val="22"/>
           <w:szCs w:val="22"/>
-          <w:lang w:eastAsia="pt-BR"/>
         </w:rPr>
         <w:tab/>
       </w:r>
@@ -1300,7 +1322,7 @@
         <w:rPr>
           <w:noProof/>
         </w:rPr>
-        <w:t>RN004-Resposta cliente</w:t>
+        <w:t>RN005-Tempo de entrega</w:t>
       </w:r>
       <w:r>
         <w:rPr>
@@ -1318,7 +1340,7 @@
         <w:rPr>
           <w:noProof/>
         </w:rPr>
-        <w:instrText xml:space="preserve"> PAGEREF _Toc74247185 \h </w:instrText>
+        <w:instrText xml:space="preserve"> PAGEREF _Toc74578256 \h </w:instrText>
       </w:r>
       <w:r>
         <w:rPr>
@@ -1356,14 +1378,13 @@
           <w:snapToGrid/>
           <w:sz w:val="22"/>
           <w:szCs w:val="22"/>
-          <w:lang w:eastAsia="pt-BR"/>
-        </w:rPr>
-      </w:pPr>
-      <w:r>
-        <w:rPr>
-          <w:noProof/>
-        </w:rPr>
-        <w:t>2.5</w:t>
+        </w:rPr>
+      </w:pPr>
+      <w:r>
+        <w:rPr>
+          <w:noProof/>
+        </w:rPr>
+        <w:t>2.6</w:t>
       </w:r>
       <w:r>
         <w:rPr>
@@ -1372,7 +1393,6 @@
           <w:snapToGrid/>
           <w:sz w:val="22"/>
           <w:szCs w:val="22"/>
-          <w:lang w:eastAsia="pt-BR"/>
         </w:rPr>
         <w:tab/>
       </w:r>
@@ -1380,7 +1400,7 @@
         <w:rPr>
           <w:noProof/>
         </w:rPr>
-        <w:t>RN005-Tempo de entrega</w:t>
+        <w:t>RN006-Falha na manutenção</w:t>
       </w:r>
       <w:r>
         <w:rPr>
@@ -1398,7 +1418,7 @@
         <w:rPr>
           <w:noProof/>
         </w:rPr>
-        <w:instrText xml:space="preserve"> PAGEREF _Toc74247186 \h </w:instrText>
+        <w:instrText xml:space="preserve"> PAGEREF _Toc74578257 \h </w:instrText>
       </w:r>
       <w:r>
         <w:rPr>
@@ -1436,14 +1456,14 @@
           <w:snapToGrid/>
           <w:sz w:val="22"/>
           <w:szCs w:val="22"/>
-          <w:lang w:eastAsia="pt-BR"/>
-        </w:rPr>
-      </w:pPr>
-      <w:r>
-        <w:rPr>
-          <w:noProof/>
-        </w:rPr>
-        <w:t>2.6</w:t>
+          <w:lang w:val="en-US"/>
+        </w:rPr>
+      </w:pPr>
+      <w:r>
+        <w:rPr>
+          <w:noProof/>
+        </w:rPr>
+        <w:t>2.7</w:t>
       </w:r>
       <w:r>
         <w:rPr>
@@ -1452,7 +1472,7 @@
           <w:snapToGrid/>
           <w:sz w:val="22"/>
           <w:szCs w:val="22"/>
-          <w:lang w:eastAsia="pt-BR"/>
+          <w:lang w:val="en-US"/>
         </w:rPr>
         <w:tab/>
       </w:r>
@@ -1460,7 +1480,7 @@
         <w:rPr>
           <w:noProof/>
         </w:rPr>
-        <w:t>RN006-Falha na manutenção</w:t>
+        <w:t>RN007-Devolução</w:t>
       </w:r>
       <w:r>
         <w:rPr>
@@ -1478,87 +1498,7 @@
         <w:rPr>
           <w:noProof/>
         </w:rPr>
-        <w:instrText xml:space="preserve"> PAGEREF _Toc74247187 \h </w:instrText>
-      </w:r>
-      <w:r>
-        <w:rPr>
-          <w:noProof/>
-        </w:rPr>
-      </w:r>
-      <w:r>
-        <w:rPr>
-          <w:noProof/>
-        </w:rPr>
-        <w:fldChar w:fldCharType="separate"/>
-      </w:r>
-      <w:r>
-        <w:rPr>
-          <w:noProof/>
-        </w:rPr>
-        <w:t>4</w:t>
-      </w:r>
-      <w:r>
-        <w:rPr>
-          <w:noProof/>
-        </w:rPr>
-        <w:fldChar w:fldCharType="end"/>
-      </w:r>
-    </w:p>
-    <w:p>
-      <w:pPr>
-        <w:pStyle w:val="Sumrio2"/>
-        <w:tabs>
-          <w:tab w:val="left" w:pos="1000"/>
-        </w:tabs>
-        <w:rPr>
-          <w:rFonts w:asciiTheme="minorHAnsi" w:eastAsiaTheme="minorEastAsia" w:hAnsiTheme="minorHAnsi" w:cstheme="minorBidi"/>
-          <w:noProof/>
-          <w:snapToGrid/>
-          <w:sz w:val="22"/>
-          <w:szCs w:val="22"/>
-          <w:lang w:eastAsia="pt-BR"/>
-        </w:rPr>
-      </w:pPr>
-      <w:r>
-        <w:rPr>
-          <w:noProof/>
-        </w:rPr>
-        <w:t>2.7</w:t>
-      </w:r>
-      <w:r>
-        <w:rPr>
-          <w:rFonts w:asciiTheme="minorHAnsi" w:eastAsiaTheme="minorEastAsia" w:hAnsiTheme="minorHAnsi" w:cstheme="minorBidi"/>
-          <w:noProof/>
-          <w:snapToGrid/>
-          <w:sz w:val="22"/>
-          <w:szCs w:val="22"/>
-          <w:lang w:eastAsia="pt-BR"/>
-        </w:rPr>
-        <w:tab/>
-      </w:r>
-      <w:r>
-        <w:rPr>
-          <w:noProof/>
-        </w:rPr>
-        <w:t>RN007-Devolução</w:t>
-      </w:r>
-      <w:r>
-        <w:rPr>
-          <w:noProof/>
-        </w:rPr>
-        <w:tab/>
-      </w:r>
-      <w:r>
-        <w:rPr>
-          <w:noProof/>
-        </w:rPr>
-        <w:fldChar w:fldCharType="begin"/>
-      </w:r>
-      <w:r>
-        <w:rPr>
-          <w:noProof/>
-        </w:rPr>
-        <w:instrText xml:space="preserve"> PAGEREF _Toc74247188 \h </w:instrText>
+        <w:instrText xml:space="preserve"> PAGEREF _Toc74578258 \h </w:instrText>
       </w:r>
       <w:r>
         <w:rPr>
@@ -1609,17 +1549,17 @@
         <w:pStyle w:val="Ttulo1"/>
         <w:ind w:left="1080" w:hanging="360"/>
         <w:rPr>
-          <w:sz w:val="20"/>
-          <w:szCs w:val="20"/>
+          <w:sz w:val="22"/>
+          <w:szCs w:val="22"/>
         </w:rPr>
       </w:pPr>
       <w:bookmarkStart w:id="0" w:name="_Toc456600917"/>
       <w:bookmarkStart w:id="1" w:name="_Toc456598586"/>
-      <w:bookmarkStart w:id="2" w:name="_Toc74247176"/>
-      <w:r>
-        <w:rPr>
-          <w:sz w:val="20"/>
-          <w:szCs w:val="20"/>
+      <w:bookmarkStart w:id="2" w:name="_Toc74578247"/>
+      <w:r>
+        <w:rPr>
+          <w:sz w:val="22"/>
+          <w:szCs w:val="22"/>
         </w:rPr>
         <w:t>Introdução</w:t>
       </w:r>
@@ -1630,27 +1570,56 @@
     <w:p>
       <w:pPr>
         <w:ind w:left="720"/>
-      </w:pPr>
-      <w:r>
+        <w:jc w:val="both"/>
+        <w:rPr>
+          <w:sz w:val="22"/>
+          <w:szCs w:val="22"/>
+        </w:rPr>
+      </w:pPr>
+      <w:r>
+        <w:rPr>
+          <w:sz w:val="22"/>
+          <w:szCs w:val="22"/>
+        </w:rPr>
         <w:t>Este documento formaliza as regras de negócio para um software de gerenciamento de estoque e chamados de clientes. Atualmente os técnicos da empresa não possuem um sistema eficiente que permita realizar o controle do estoque ou um gerenciamento efetivo das chamadas abertas pelos clientes.</w:t>
       </w:r>
     </w:p>
     <w:p>
       <w:pPr>
         <w:ind w:left="720"/>
-      </w:pPr>
-      <w:r>
+        <w:jc w:val="both"/>
+      </w:pPr>
+      <w:r>
+        <w:rPr>
+          <w:sz w:val="22"/>
+          <w:szCs w:val="22"/>
+        </w:rPr>
         <w:t>Existem muitos softwares que realizam essa função, mas eles querem algo próprio por segurança e pela falta de recursos. Desta forma, a solução proposta e as regras de negócio aqui descritas têm por objetivo atender a empresa com relação aos pedidos de clientes e ao gerenciamento do estoque</w:t>
+      </w:r>
+      <w:r>
+        <w:rPr>
+          <w:sz w:val="22"/>
+          <w:szCs w:val="22"/>
+        </w:rPr>
+        <w:t>.</w:t>
       </w:r>
     </w:p>
     <w:p>
       <w:pPr>
         <w:pStyle w:val="Ttulo2"/>
+        <w:rPr>
+          <w:sz w:val="22"/>
+          <w:szCs w:val="22"/>
+        </w:rPr>
       </w:pPr>
       <w:bookmarkStart w:id="3" w:name="_Toc456600918"/>
       <w:bookmarkStart w:id="4" w:name="_Toc456598587"/>
-      <w:bookmarkStart w:id="5" w:name="_Toc74247177"/>
-      <w:r>
+      <w:bookmarkStart w:id="5" w:name="_Toc74578248"/>
+      <w:r>
+        <w:rPr>
+          <w:sz w:val="22"/>
+          <w:szCs w:val="22"/>
+        </w:rPr>
         <w:t>Finalidade</w:t>
       </w:r>
       <w:bookmarkEnd w:id="3"/>
@@ -1660,31 +1629,36 @@
     <w:p>
       <w:pPr>
         <w:ind w:left="720"/>
-      </w:pPr>
-      <w:r>
-        <w:t xml:space="preserve">Este documento tem como objetivo esclarecer a forma da empresa </w:t>
-      </w:r>
-      <w:r>
-        <w:t>fazer negócio</w:t>
-      </w:r>
-      <w:r>
-        <w:t xml:space="preserve">, refletindo políticas </w:t>
-      </w:r>
-      <w:r>
-        <w:t>do negócio</w:t>
-      </w:r>
-      <w:r>
-        <w:t xml:space="preserve"> e passar uma ampla visão do funcionamento interno da empresa.</w:t>
+        <w:jc w:val="both"/>
+        <w:rPr>
+          <w:sz w:val="22"/>
+          <w:szCs w:val="22"/>
+        </w:rPr>
+      </w:pPr>
+      <w:r>
+        <w:rPr>
+          <w:sz w:val="22"/>
+          <w:szCs w:val="22"/>
+        </w:rPr>
+        <w:t>Este documento tem como objetivo esclarecer a forma da empresa fazer negócio, refletindo políticas do negócio e passar uma ampla visão do funcionamento interno da empresa.</w:t>
       </w:r>
     </w:p>
     <w:p>
       <w:pPr>
         <w:pStyle w:val="Ttulo2"/>
+        <w:rPr>
+          <w:sz w:val="22"/>
+          <w:szCs w:val="22"/>
+        </w:rPr>
       </w:pPr>
       <w:bookmarkStart w:id="6" w:name="_Toc456600919"/>
       <w:bookmarkStart w:id="7" w:name="_Toc456598588"/>
-      <w:bookmarkStart w:id="8" w:name="_Toc74247178"/>
-      <w:r>
+      <w:bookmarkStart w:id="8" w:name="_Toc74578249"/>
+      <w:r>
+        <w:rPr>
+          <w:sz w:val="22"/>
+          <w:szCs w:val="22"/>
+        </w:rPr>
         <w:t>Escopo</w:t>
       </w:r>
       <w:bookmarkEnd w:id="6"/>
@@ -1694,20 +1668,37 @@
     <w:p>
       <w:pPr>
         <w:ind w:left="720"/>
-      </w:pPr>
-      <w:r>
+        <w:jc w:val="both"/>
+        <w:rPr>
+          <w:sz w:val="22"/>
+          <w:szCs w:val="22"/>
+        </w:rPr>
+      </w:pPr>
+      <w:r>
+        <w:rPr>
+          <w:sz w:val="22"/>
+          <w:szCs w:val="22"/>
+        </w:rPr>
         <w:t xml:space="preserve">Este documento tem por objetivo listar as regras que o negócio deve cumprir, o intuito é esclarecer todas as funções que são feitas na empresa. Com as regras de negócio podemos toma-la como base para criação e planejamento dos requisitos e peculiaridades do software. </w:t>
       </w:r>
     </w:p>
     <w:p>
       <w:pPr>
         <w:pStyle w:val="Ttulo2"/>
-      </w:pPr>
-      <w:bookmarkStart w:id="9" w:name="_Toc456600921"/>
-      <w:bookmarkStart w:id="10" w:name="_Toc456598590"/>
-      <w:bookmarkStart w:id="11" w:name="_Toc74247179"/>
-      <w:r>
-        <w:t>Referências</w:t>
+        <w:rPr>
+          <w:sz w:val="22"/>
+          <w:szCs w:val="22"/>
+        </w:rPr>
+      </w:pPr>
+      <w:bookmarkStart w:id="9" w:name="_Toc456600922"/>
+      <w:bookmarkStart w:id="10" w:name="_Toc456598591"/>
+      <w:bookmarkStart w:id="11" w:name="_Toc74578250"/>
+      <w:r>
+        <w:rPr>
+          <w:sz w:val="22"/>
+          <w:szCs w:val="22"/>
+        </w:rPr>
+        <w:t>Visão Geral</w:t>
       </w:r>
       <w:bookmarkEnd w:id="9"/>
       <w:bookmarkEnd w:id="10"/>
@@ -1715,262 +1706,378 @@
     </w:p>
     <w:p>
       <w:pPr>
+        <w:ind w:left="720"/>
+        <w:jc w:val="both"/>
+        <w:rPr>
+          <w:sz w:val="22"/>
+          <w:szCs w:val="22"/>
+        </w:rPr>
+      </w:pPr>
+      <w:r>
+        <w:rPr>
+          <w:sz w:val="22"/>
+          <w:szCs w:val="22"/>
+        </w:rPr>
+        <w:t>Este documento tem o intuito de listar todas as regras que o negócio utiliza, para que o leitor da documentação possa compreender como funciona as políticas internas da empresa</w:t>
+      </w:r>
+      <w:r>
+        <w:rPr>
+          <w:sz w:val="22"/>
+          <w:szCs w:val="22"/>
+        </w:rPr>
+        <w:t>.</w:t>
+      </w:r>
+    </w:p>
+    <w:p>
+      <w:pPr>
+        <w:pStyle w:val="Ttulo1"/>
+        <w:ind w:left="1080" w:hanging="360"/>
+        <w:rPr>
+          <w:sz w:val="22"/>
+          <w:szCs w:val="22"/>
+        </w:rPr>
+      </w:pPr>
+      <w:bookmarkStart w:id="12" w:name="_Toc74578251"/>
+      <w:r>
+        <w:rPr>
+          <w:sz w:val="22"/>
+          <w:szCs w:val="22"/>
+        </w:rPr>
+        <w:t>Definições</w:t>
+      </w:r>
+      <w:bookmarkEnd w:id="12"/>
+    </w:p>
+    <w:p>
+      <w:pPr>
         <w:pStyle w:val="Ttulo2"/>
-      </w:pPr>
-      <w:bookmarkStart w:id="12" w:name="_Toc456600922"/>
-      <w:bookmarkStart w:id="13" w:name="_Toc456598591"/>
-      <w:bookmarkStart w:id="14" w:name="_Toc74247180"/>
-      <w:r>
-        <w:t>Visão Geral</w:t>
-      </w:r>
-      <w:bookmarkEnd w:id="12"/>
+        <w:widowControl/>
+        <w:rPr>
+          <w:sz w:val="22"/>
+          <w:szCs w:val="22"/>
+        </w:rPr>
+      </w:pPr>
+      <w:bookmarkStart w:id="13" w:name="_Toc74578252"/>
+      <w:r>
+        <w:rPr>
+          <w:sz w:val="22"/>
+          <w:szCs w:val="22"/>
+        </w:rPr>
+        <w:t>RN001-Responsabilidade de danos</w:t>
+      </w:r>
       <w:bookmarkEnd w:id="13"/>
+    </w:p>
+    <w:p>
+      <w:pPr>
+        <w:ind w:firstLine="720"/>
+        <w:jc w:val="both"/>
+      </w:pPr>
+      <w:r>
+        <w:rPr>
+          <w:sz w:val="22"/>
+          <w:szCs w:val="22"/>
+        </w:rPr>
+        <w:t>A empresa se responsabiliza por danos ocorridos durante a manutenção</w:t>
+      </w:r>
+      <w:r>
+        <w:rPr>
+          <w:sz w:val="22"/>
+          <w:szCs w:val="22"/>
+        </w:rPr>
+        <w:t>.</w:t>
+      </w:r>
+    </w:p>
+    <w:p>
+      <w:pPr>
+        <w:pStyle w:val="Ttulo2"/>
+        <w:widowControl/>
+        <w:rPr>
+          <w:sz w:val="22"/>
+          <w:szCs w:val="22"/>
+        </w:rPr>
+      </w:pPr>
+      <w:bookmarkStart w:id="14" w:name="_Toc74578253"/>
+      <w:r>
+        <w:rPr>
+          <w:sz w:val="22"/>
+          <w:szCs w:val="22"/>
+        </w:rPr>
+        <w:t>RN002-</w:t>
+      </w:r>
+      <w:r>
+        <w:rPr>
+          <w:sz w:val="22"/>
+          <w:szCs w:val="22"/>
+        </w:rPr>
+        <w:t>Tempo de validação M1</w:t>
+      </w:r>
       <w:bookmarkEnd w:id="14"/>
     </w:p>
     <w:p>
       <w:pPr>
         <w:ind w:left="720"/>
-      </w:pPr>
-      <w:r>
-        <w:t xml:space="preserve">Este documento tem o intuito </w:t>
-      </w:r>
-      <w:r>
-        <w:t>de listar todas as regras que o negócio utiliza, para que</w:t>
-      </w:r>
-      <w:r>
-        <w:t xml:space="preserve"> o leitor da documentação </w:t>
-      </w:r>
-      <w:r>
-        <w:t xml:space="preserve">possa </w:t>
-      </w:r>
-      <w:r>
-        <w:t>compreender</w:t>
-      </w:r>
-      <w:r>
-        <w:t xml:space="preserve"> como funciona as políticas internas da empresa.</w:t>
+        <w:jc w:val="both"/>
+        <w:rPr>
+          <w:sz w:val="22"/>
+          <w:szCs w:val="22"/>
+        </w:rPr>
+      </w:pPr>
+      <w:r>
+        <w:rPr>
+          <w:sz w:val="22"/>
+          <w:szCs w:val="22"/>
+        </w:rPr>
+        <w:t>A empresa deve validar os chamados em até uma hora do horário que for solicitad</w:t>
+      </w:r>
+      <w:r>
+        <w:rPr>
+          <w:sz w:val="22"/>
+          <w:szCs w:val="22"/>
+        </w:rPr>
+        <w:t>o.</w:t>
       </w:r>
     </w:p>
     <w:p>
       <w:pPr>
-        <w:pStyle w:val="Ttulo1"/>
-        <w:ind w:left="1080" w:hanging="360"/>
-        <w:rPr>
-          <w:sz w:val="20"/>
-          <w:szCs w:val="20"/>
-        </w:rPr>
-      </w:pPr>
-      <w:bookmarkStart w:id="15" w:name="_Toc74247181"/>
-      <w:r>
-        <w:rPr>
-          <w:sz w:val="20"/>
-          <w:szCs w:val="20"/>
-        </w:rPr>
-        <w:t>Definições</w:t>
+        <w:pStyle w:val="Ttulo2"/>
+        <w:widowControl/>
+        <w:rPr>
+          <w:sz w:val="22"/>
+          <w:szCs w:val="22"/>
+        </w:rPr>
+      </w:pPr>
+      <w:bookmarkStart w:id="15" w:name="_Toc74578254"/>
+      <w:r>
+        <w:rPr>
+          <w:sz w:val="22"/>
+          <w:szCs w:val="22"/>
+        </w:rPr>
+        <w:t>RN003</w:t>
+      </w:r>
+      <w:r>
+        <w:rPr>
+          <w:sz w:val="22"/>
+          <w:szCs w:val="22"/>
+        </w:rPr>
+        <w:t xml:space="preserve">-Orçamento </w:t>
       </w:r>
       <w:bookmarkEnd w:id="15"/>
+      <w:r>
+        <w:rPr>
+          <w:sz w:val="22"/>
+          <w:szCs w:val="22"/>
+        </w:rPr>
+        <w:t>preventivo</w:t>
+      </w:r>
     </w:p>
     <w:p>
       <w:pPr>
+        <w:ind w:left="720"/>
+        <w:jc w:val="both"/>
+        <w:rPr>
+          <w:sz w:val="22"/>
+          <w:szCs w:val="22"/>
+        </w:rPr>
+      </w:pPr>
+      <w:r>
+        <w:rPr>
+          <w:sz w:val="22"/>
+          <w:szCs w:val="22"/>
+        </w:rPr>
+        <w:t>A empresa deve fazer um orçamento antes de realizar o reparo para o cliente decidir se quer prosseguir</w:t>
+      </w:r>
+      <w:r>
+        <w:rPr>
+          <w:sz w:val="22"/>
+          <w:szCs w:val="22"/>
+        </w:rPr>
+        <w:t>.</w:t>
+      </w:r>
+    </w:p>
+    <w:p>
+      <w:pPr>
         <w:pStyle w:val="Ttulo2"/>
         <w:widowControl/>
-      </w:pPr>
-      <w:bookmarkStart w:id="16" w:name="_Toc74247182"/>
-      <w:r>
-        <w:t>RN001</w:t>
-      </w:r>
-      <w:r>
-        <w:t xml:space="preserve">-Responsabilidade de </w:t>
-      </w:r>
-      <w:r>
-        <w:t>danos</w:t>
+        <w:rPr>
+          <w:sz w:val="22"/>
+          <w:szCs w:val="22"/>
+        </w:rPr>
+      </w:pPr>
+      <w:bookmarkStart w:id="16" w:name="_Toc74578255"/>
+      <w:r>
+        <w:rPr>
+          <w:sz w:val="22"/>
+          <w:szCs w:val="22"/>
+        </w:rPr>
+        <w:t>RN004</w:t>
+      </w:r>
+      <w:r>
+        <w:rPr>
+          <w:sz w:val="22"/>
+          <w:szCs w:val="22"/>
+        </w:rPr>
+        <w:t>-Resposta cliente</w:t>
       </w:r>
       <w:bookmarkEnd w:id="16"/>
     </w:p>
     <w:p>
       <w:pPr>
-        <w:ind w:firstLine="720"/>
-      </w:pPr>
-      <w:r>
-        <w:t>A empresa se responsabiliza por danos ocorridos durante a manutenção;</w:t>
+        <w:ind w:left="720"/>
+        <w:jc w:val="both"/>
+        <w:rPr>
+          <w:sz w:val="22"/>
+          <w:szCs w:val="22"/>
+        </w:rPr>
+      </w:pPr>
+      <w:r>
+        <w:rPr>
+          <w:sz w:val="22"/>
+          <w:szCs w:val="22"/>
+        </w:rPr>
+        <w:t>O cliente tem 3 dias para decidir se deseja realizar o reparo, após esse tempo deverá pagar uma multa por atraso de resposta</w:t>
+      </w:r>
+      <w:r>
+        <w:rPr>
+          <w:sz w:val="22"/>
+          <w:szCs w:val="22"/>
+        </w:rPr>
+        <w:t>.</w:t>
       </w:r>
     </w:p>
     <w:p>
       <w:pPr>
         <w:pStyle w:val="Ttulo2"/>
         <w:widowControl/>
-      </w:pPr>
-      <w:bookmarkStart w:id="17" w:name="_Toc74247183"/>
-      <w:r>
-        <w:t>RN002</w:t>
-      </w:r>
-      <w:r>
-        <w:t>-</w:t>
-      </w:r>
-      <w:r>
-        <w:t>Tempo de validação M</w:t>
-      </w:r>
-      <w:r>
-        <w:t>1</w:t>
+        <w:rPr>
+          <w:sz w:val="22"/>
+          <w:szCs w:val="22"/>
+        </w:rPr>
+      </w:pPr>
+      <w:bookmarkStart w:id="17" w:name="_Toc74578256"/>
+      <w:r>
+        <w:rPr>
+          <w:sz w:val="22"/>
+          <w:szCs w:val="22"/>
+        </w:rPr>
+        <w:t>RN005</w:t>
+      </w:r>
+      <w:r>
+        <w:rPr>
+          <w:sz w:val="22"/>
+          <w:szCs w:val="22"/>
+        </w:rPr>
+        <w:t>-Tempo de entrega</w:t>
       </w:r>
       <w:bookmarkEnd w:id="17"/>
     </w:p>
     <w:p>
       <w:pPr>
         <w:ind w:left="720"/>
-      </w:pPr>
-      <w:r>
-        <w:t>A empresa deve validar os chamados em até uma hora do horário que for solicitado</w:t>
+        <w:jc w:val="both"/>
+        <w:rPr>
+          <w:sz w:val="22"/>
+          <w:szCs w:val="22"/>
+        </w:rPr>
+      </w:pPr>
+      <w:r>
+        <w:rPr>
+          <w:sz w:val="22"/>
+          <w:szCs w:val="22"/>
+        </w:rPr>
+        <w:t>A empresa se responsabiliza com o tempo de entrega, caso seja excedido o tempo deverá relatar o motivo do atraso</w:t>
+      </w:r>
+      <w:r>
+        <w:rPr>
+          <w:sz w:val="22"/>
+          <w:szCs w:val="22"/>
+        </w:rPr>
+        <w:t>.</w:t>
       </w:r>
     </w:p>
     <w:p>
       <w:pPr>
         <w:pStyle w:val="Ttulo2"/>
         <w:widowControl/>
-      </w:pPr>
-      <w:bookmarkStart w:id="18" w:name="_Toc74247184"/>
-      <w:r>
-        <w:t>RN00</w:t>
-      </w:r>
-      <w:r>
-        <w:t>3</w:t>
-      </w:r>
-      <w:r>
-        <w:t xml:space="preserve">-Orçamento </w:t>
-      </w:r>
-      <w:proofErr w:type="spellStart"/>
-      <w:r>
-        <w:t>pré-reparo</w:t>
+        <w:rPr>
+          <w:sz w:val="22"/>
+          <w:szCs w:val="22"/>
+        </w:rPr>
+      </w:pPr>
+      <w:bookmarkStart w:id="18" w:name="_Toc74578257"/>
+      <w:r>
+        <w:rPr>
+          <w:sz w:val="22"/>
+          <w:szCs w:val="22"/>
+        </w:rPr>
+        <w:t>RN006</w:t>
+      </w:r>
+      <w:r>
+        <w:rPr>
+          <w:sz w:val="22"/>
+          <w:szCs w:val="22"/>
+        </w:rPr>
+        <w:t>-Falha na manutenção</w:t>
       </w:r>
       <w:bookmarkEnd w:id="18"/>
-      <w:proofErr w:type="spellEnd"/>
     </w:p>
     <w:p>
       <w:pPr>
         <w:ind w:left="720"/>
-      </w:pPr>
-      <w:r>
-        <w:t>A empresa deve fazer um orçamento antes de realizar o reparo para o cliente decidir se quer prosseguir</w:t>
+        <w:jc w:val="both"/>
+        <w:rPr>
+          <w:sz w:val="22"/>
+          <w:szCs w:val="22"/>
+        </w:rPr>
+      </w:pPr>
+      <w:r>
+        <w:rPr>
+          <w:sz w:val="22"/>
+          <w:szCs w:val="22"/>
+        </w:rPr>
+        <w:t>Se após reparar o aparelho volte a apresentar problemas o cliente poderá receber nova manutenção sem custos adicionais.</w:t>
       </w:r>
     </w:p>
     <w:p>
       <w:pPr>
         <w:pStyle w:val="Ttulo2"/>
         <w:widowControl/>
-      </w:pPr>
-      <w:bookmarkStart w:id="19" w:name="_Toc74247185"/>
-      <w:r>
-        <w:t>RN00</w:t>
-      </w:r>
-      <w:r>
-        <w:t>4</w:t>
-      </w:r>
-      <w:r>
-        <w:t>-Resposta cliente</w:t>
+        <w:rPr>
+          <w:sz w:val="22"/>
+          <w:szCs w:val="22"/>
+        </w:rPr>
+      </w:pPr>
+      <w:bookmarkStart w:id="19" w:name="_Toc74578258"/>
+      <w:r>
+        <w:rPr>
+          <w:sz w:val="22"/>
+          <w:szCs w:val="22"/>
+        </w:rPr>
+        <w:t>RN007</w:t>
+      </w:r>
+      <w:r>
+        <w:rPr>
+          <w:sz w:val="22"/>
+          <w:szCs w:val="22"/>
+        </w:rPr>
+        <w:t>-Devolução</w:t>
       </w:r>
       <w:bookmarkEnd w:id="19"/>
     </w:p>
     <w:p>
       <w:pPr>
         <w:ind w:left="720"/>
-      </w:pPr>
-      <w:r>
-        <w:t>O cliente tem 3 dias para decidir se deseja realizar o reparo, após esse tempo deverá pagar uma multa por atraso de resposta</w:t>
-      </w:r>
-    </w:p>
-    <w:p>
-      <w:pPr>
-        <w:pStyle w:val="Ttulo2"/>
-        <w:widowControl/>
-      </w:pPr>
-      <w:bookmarkStart w:id="20" w:name="_Toc74247186"/>
-      <w:r>
-        <w:t>RN00</w:t>
-      </w:r>
-      <w:r>
-        <w:t>5</w:t>
-      </w:r>
-      <w:r>
-        <w:t>-Tempo de entrega</w:t>
-      </w:r>
-      <w:bookmarkEnd w:id="20"/>
-    </w:p>
-    <w:p>
-      <w:pPr>
-        <w:ind w:left="720"/>
-      </w:pPr>
-      <w:r>
-        <w:t>A empresa se responsabiliza com o tempo de entrega, caso seja excedido o tempo deverá relatar o motivo do atraso</w:t>
-      </w:r>
-    </w:p>
-    <w:p>
-      <w:pPr>
-        <w:pStyle w:val="Ttulo2"/>
-        <w:widowControl/>
-      </w:pPr>
-      <w:bookmarkStart w:id="21" w:name="_Toc74247187"/>
-      <w:r>
-        <w:t>RN00</w:t>
-      </w:r>
-      <w:r>
-        <w:t>6</w:t>
-      </w:r>
-      <w:r>
-        <w:t>-Falha na manutenção</w:t>
-      </w:r>
-      <w:bookmarkEnd w:id="21"/>
-    </w:p>
-    <w:p>
-      <w:pPr>
-        <w:ind w:left="720"/>
-      </w:pPr>
-      <w:r>
-        <w:t>Se após reparar o aparelho volte a apresentar problemas o cliente poderá receber nova manutenção sem custos adicionais.</w:t>
-      </w:r>
-    </w:p>
-    <w:p>
-      <w:pPr>
-        <w:pStyle w:val="Ttulo2"/>
-        <w:widowControl/>
-      </w:pPr>
-      <w:bookmarkStart w:id="22" w:name="_Toc74247188"/>
-      <w:r>
-        <w:t>RN00</w:t>
-      </w:r>
-      <w:r>
-        <w:t>7</w:t>
-      </w:r>
-      <w:r>
-        <w:t>-Devolução</w:t>
-      </w:r>
-      <w:bookmarkEnd w:id="22"/>
-    </w:p>
-    <w:p>
-      <w:pPr>
-        <w:ind w:left="720"/>
-      </w:pPr>
-      <w:r>
+        <w:jc w:val="both"/>
+        <w:rPr>
+          <w:sz w:val="22"/>
+          <w:szCs w:val="22"/>
+        </w:rPr>
+      </w:pPr>
+      <w:r>
+        <w:rPr>
+          <w:sz w:val="22"/>
+          <w:szCs w:val="22"/>
+        </w:rPr>
         <w:t>A empresa tem um prazo de até 7 dias úteis para a devolução do hardware em caso de manutenções não muito complexas.</w:t>
       </w:r>
-    </w:p>
-    <w:p>
-      <w:pPr>
-        <w:ind w:left="720"/>
-      </w:pPr>
-    </w:p>
-    <w:p>
-      <w:pPr>
-        <w:ind w:left="720"/>
-      </w:pPr>
-    </w:p>
-    <w:p>
-      <w:pPr>
-        <w:ind w:left="720"/>
-      </w:pPr>
-    </w:p>
-    <w:p>
-      <w:pPr>
-        <w:pStyle w:val="InfoBlue"/>
-      </w:pPr>
     </w:p>
     <w:sectPr>
       <w:headerReference w:type="default" r:id="rId8"/>
@@ -2080,22 +2187,14 @@
               <w:b/>
               <w:bCs/>
             </w:rPr>
-            <w:t xml:space="preserve">Tech </w:t>
+            <w:t>Tech Maintenance</w:t>
           </w:r>
-          <w:proofErr w:type="spellStart"/>
           <w:r>
             <w:rPr>
               <w:b/>
               <w:bCs/>
             </w:rPr>
-            <w:t>Maintenance</w:t>
-          </w:r>
-          <w:proofErr w:type="spellEnd"/>
-          <w:r>
             <w:fldChar w:fldCharType="end"/>
-          </w:r>
-          <w:r>
-            <w:t xml:space="preserve"> </w:t>
           </w:r>
           <w:r>
             <w:t xml:space="preserve">, </w:t>
@@ -2246,13 +2345,8 @@
     <w:r>
       <w:t xml:space="preserve"> </w:t>
     </w:r>
-    <w:proofErr w:type="spellStart"/>
     <w:r>
-      <w:t>Maintenance</w:t>
-    </w:r>
-    <w:proofErr w:type="spellEnd"/>
-    <w:r>
-      <w:t xml:space="preserve"> </w:t>
+      <w:t xml:space="preserve">Maintenance </w:t>
     </w:r>
     <w:r>
       <w:fldChar w:fldCharType="end"/>
@@ -2316,11 +2410,9 @@
           <w:r>
             <w:t xml:space="preserve"> </w:t>
           </w:r>
-          <w:proofErr w:type="spellStart"/>
           <w:r>
             <w:t>Maintenance</w:t>
           </w:r>
-          <w:proofErr w:type="spellEnd"/>
         </w:p>
       </w:tc>
       <w:tc>
@@ -2342,7 +2434,13 @@
             <w:ind w:right="68"/>
           </w:pPr>
           <w:r>
-            <w:t xml:space="preserve">  Versão:           &lt;1.0&gt;</w:t>
+            <w:t xml:space="preserve">  Versão:           &lt;1.</w:t>
+          </w:r>
+          <w:r>
+            <w:t>1</w:t>
+          </w:r>
+          <w:r>
+            <w:t>&gt;</w:t>
           </w:r>
         </w:p>
       </w:tc>
@@ -2381,7 +2479,13 @@
             <w:t xml:space="preserve">  Data:  </w:t>
           </w:r>
           <w:r>
-            <w:t>10/06/2021</w:t>
+            <w:t>1</w:t>
+          </w:r>
+          <w:r>
+            <w:t>4</w:t>
+          </w:r>
+          <w:r>
+            <w:t>/06/2021</w:t>
           </w:r>
         </w:p>
       </w:tc>

</xml_diff>